<commit_message>
Added section on WebAssembly languages
</commit_message>
<xml_diff>
--- a/InitialReport.docx
+++ b/InitialReport.docx
@@ -302,7 +302,7 @@
                 <v:stroke joinstyle="miter"/>
                 <v:path gradientshapeok="t" o:connecttype="rect"/>
               </v:shapetype>
-              <v:shape id="Text Box 3" o:spid="_x0000_s1026" type="#_x0000_t202" style="position:absolute;left:0;text-align:left;margin-left:78.8pt;margin-top:178.5pt;width:354.2pt;height:.05pt;z-index:251660288;visibility:visible;mso-wrap-style:square;mso-wrap-distance-left:9pt;mso-wrap-distance-top:0;mso-wrap-distance-right:9pt;mso-wrap-distance-bottom:0;mso-position-horizontal:absolute;mso-position-horizontal-relative:margin;mso-position-vertical:absolute;mso-position-vertical-relative:text;v-text-anchor:top" o:gfxdata="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" stroked="f">
+              <v:shape id="Text Box 3" o:spid="_x0000_s1026" type="#_x0000_t202" style="position:absolute;left:0;text-align:left;margin-left:78.8pt;margin-top:178.5pt;width:354.2pt;height:.05pt;z-index:251660288;visibility:visible;mso-wrap-style:square;mso-wrap-distance-left:9pt;mso-wrap-distance-top:0;mso-wrap-distance-right:9pt;mso-wrap-distance-bottom:0;mso-position-horizontal:absolute;mso-position-horizontal-relative:margin;mso-position-vertical:absolute;mso-position-vertical-relative:text;v-text-anchor:top" o:gfxdata="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" stroked="f">
                 <v:textbox style="mso-fit-shape-to-text:t" inset="0,0,0,0">
                   <w:txbxContent>
                     <w:p>
@@ -740,7 +740,7 @@
           </mc:Choice>
           <mc:Fallback>
             <w:pict>
-              <v:shape w14:anchorId="6D20BAF0" id="Text Box 7" o:spid="_x0000_s1027" type="#_x0000_t202" style="position:absolute;left:0;text-align:left;margin-left:430.25pt;margin-top:189.85pt;width:481.45pt;height:.05pt;z-index:251663360;visibility:visible;mso-wrap-style:square;mso-wrap-distance-left:9pt;mso-wrap-distance-top:0;mso-wrap-distance-right:9pt;mso-wrap-distance-bottom:0;mso-position-horizontal:right;mso-position-horizontal-relative:margin;mso-position-vertical:absolute;mso-position-vertical-relative:text;v-text-anchor:top" o:gfxdata="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" stroked="f">
+              <v:shape w14:anchorId="6D20BAF0" id="Text Box 7" o:spid="_x0000_s1027" type="#_x0000_t202" style="position:absolute;left:0;text-align:left;margin-left:430.25pt;margin-top:189.85pt;width:481.45pt;height:.05pt;z-index:251663360;visibility:visible;mso-wrap-style:square;mso-wrap-distance-left:9pt;mso-wrap-distance-top:0;mso-wrap-distance-right:9pt;mso-wrap-distance-bottom:0;mso-position-horizontal:right;mso-position-horizontal-relative:margin;mso-position-vertical:absolute;mso-position-vertical-relative:text;v-text-anchor:top" o:gfxdata="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" stroked="f">
                 <v:textbox style="mso-fit-shape-to-text:t" inset="0,0,0,0">
                   <w:txbxContent>
                     <w:p>
@@ -914,6 +914,12 @@
         <w:t>WebAssembly</w:t>
       </w:r>
       <w:r>
+        <w:rPr>
+          <w:rStyle w:val="il"/>
+        </w:rPr>
+        <w:t xml:space="preserve"> (wasm)</w:t>
+      </w:r>
+      <w:r>
         <w:t xml:space="preserve"> is a recent technology adopted in 2019 by the World Wide </w:t>
       </w:r>
       <w:r>
@@ -1011,7 +1017,49 @@
     </w:p>
     <w:p>
       <w:r>
-        <w:t>[Write about which language you selected for WebAssembly any why]</w:t>
+        <w:t>When deciding upon which language to write my code in for WebAssembly I had to consider three main factors. As my goal was comparing the performance of WebAssembly to JavaScript I had to choose a programming language that has good performanc</w:t>
+      </w:r>
+      <w:r>
+        <w:t>e. This means that it should be</w:t>
+      </w:r>
+      <w:r>
+        <w:t xml:space="preserve"> directly translated to machine code with little alteration of the code by a compiler or virtual machine. The second factor was memory management, </w:t>
+      </w:r>
+      <w:r>
+        <w:t xml:space="preserve">I wanted to have full control of the memory being allocated so that I could ensure a fair trial with every trial having the same number of bytes of memory being allocated. Additionally, I did not want to have a garbage collector adding an additional variable to the trial that I could not control. The garbage collector would also increase the download size of the wasm code being downloaded to </w:t>
+      </w:r>
+      <w:r>
+        <w:t>the user</w:t>
+      </w:r>
+      <w:r>
+        <w:t>’</w:t>
+      </w:r>
+      <w:r>
+        <w:t>s machine, this would dramatically increase the time taken to load the page.</w:t>
+      </w:r>
+      <w:r>
+        <w:t xml:space="preserve"> </w:t>
+      </w:r>
+    </w:p>
+    <w:p>
+      <w:r>
+        <w:t xml:space="preserve">Due to these factors this narrowed down by my choice of language to either C, C++, or Rust. The final factor I considered was support from the language community for WebAssembly. If I wanted to ensure that the project could be maintained by other developers in the future, the language needed to have strong tools for </w:t>
+      </w:r>
+      <w:r>
+        <w:t xml:space="preserve">interacting with the webpage’s Document Object Model as well as having tools </w:t>
+      </w:r>
+      <w:r>
+        <w:lastRenderedPageBreak/>
+        <w:t>for translating rust code into WebAssembly code. Rust is the clear choice in this regard as despite being the most desired and frequently used language for WebAssembly, according to the 2022 State of WebAssembly Survey [17].</w:t>
+      </w:r>
+      <w:r>
+        <w:t xml:space="preserve"> It has a large number of Open-Source tools for building WebAssembly Code [18], as well as tools for Interacting with JavaScript and the DOM</w:t>
+      </w:r>
+      <w:r>
+        <w:t xml:space="preserve"> [19]</w:t>
+      </w:r>
+      <w:r>
+        <w:t xml:space="preserve">. Due to this I decided to use Rust as the language when developing the WebAssembly part of this project. </w:t>
       </w:r>
     </w:p>
     <w:p>
@@ -1060,7 +1108,6 @@
         <w:pStyle w:val="Heading1"/>
       </w:pPr>
       <w:r>
-        <w:lastRenderedPageBreak/>
         <w:t>Description of requirements</w:t>
       </w:r>
     </w:p>
@@ -1184,6 +1231,7 @@
         <w:pStyle w:val="ListParagraph"/>
       </w:pPr>
       <w:r>
+        <w:lastRenderedPageBreak/>
         <w:t>Where a binary zero is represented by zero volts and a binary one is represented by a high voltage.</w:t>
       </w:r>
     </w:p>
@@ -1268,10 +1316,10 @@
         <w:t>3</w:t>
       </w:r>
       <w:r>
-        <w:t>[1</w:t>
-      </w:r>
-      <w:r>
-        <w:t>7</w:t>
+        <w:t>[</w:t>
+      </w:r>
+      <w:r>
+        <w:t>20</w:t>
       </w:r>
       <w:r>
         <w:t xml:space="preserve">], which is </w:t>
@@ -1314,138 +1362,135 @@
         </w:numPr>
       </w:pPr>
       <w:r>
+        <w:t>Bipolar, Duobinary signal</w:t>
+      </w:r>
+      <w:r>
+        <w:t xml:space="preserve"> [</w:t>
+      </w:r>
+      <w:r>
+        <w:t>21</w:t>
+      </w:r>
+      <w:r>
+        <w:t>]</w:t>
+      </w:r>
+    </w:p>
+    <w:p>
+      <w:pPr>
+        <w:pStyle w:val="ListParagraph"/>
+      </w:pPr>
+      <w:r>
+        <w:t xml:space="preserve">Where a binary zero is represented by zero volts for the entire bit period </w:t>
+      </w:r>
+      <w:r>
+        <w:t>and a binary one forces a transition to either a high voltage for half a bit period or a negative voltage for half a bit period, before returning to zero.</w:t>
+      </w:r>
+      <w:r>
+        <w:t xml:space="preserve"> Whether the voltage goes high or negative for the first half of the bit period alternates each time a binary one is encountered.</w:t>
+      </w:r>
+    </w:p>
+    <w:p>
+      <w:pPr>
+        <w:pStyle w:val="Heading3"/>
+      </w:pPr>
+      <w:r>
+        <w:t>Discrete Fourier Transformation</w:t>
+      </w:r>
+    </w:p>
+    <w:p>
+      <w:r>
+        <w:t xml:space="preserve">The third </w:t>
+      </w:r>
+      <w:r>
+        <w:t>requirement</w:t>
+      </w:r>
+      <w:r>
+        <w:t xml:space="preserve"> is to be able to pass this</w:t>
+      </w:r>
+      <w:r>
+        <w:t xml:space="preserve"> encoded</w:t>
+      </w:r>
+      <w:r>
+        <w:t xml:space="preserve"> signal through a Discrete Fourier Transform (DFT) algorithm</w:t>
+      </w:r>
+      <w:r>
+        <w:t>. T</w:t>
+      </w:r>
+      <w:r>
+        <w:t xml:space="preserve">his </w:t>
+      </w:r>
+      <w:r>
+        <w:t>algorithm must be implemented in both JavaScript and WebAssembly and the user should be given the option to select which method to use. There should be an output of the time taken to compute the algorithm</w:t>
+      </w:r>
+      <w:r>
+        <w:t>; this is to allow the user to visually understand how much more or less efficiently the data can be processed with these differing approaches.</w:t>
+      </w:r>
+      <w:r>
+        <w:t xml:space="preserve"> </w:t>
+      </w:r>
+    </w:p>
+    <w:p>
+      <w:pPr>
+        <w:pStyle w:val="Heading3"/>
+      </w:pPr>
+      <w:r>
+        <w:t>Low- pass filter</w:t>
+      </w:r>
+    </w:p>
+    <w:p>
+      <w:r>
+        <w:t>A low- pass filter must be applied to the Frequency domain signal returned from the DFT algorithm. This is essential in order to cut off the extremely high frequencies that would be generated when trying to load a cable with a signal that changes instantaneously from zero volts to a higher voltage. These extremely high frequencies could cause undesirable coupling and crosstalk with other nearby cables so it is important that these frequencies are filtered out before transmission.</w:t>
+      </w:r>
+    </w:p>
+    <w:p>
+      <w:pPr>
+        <w:pStyle w:val="Heading3"/>
+      </w:pPr>
+      <w:r>
+        <w:t>Inverse Discrete Fourier transform</w:t>
+      </w:r>
+    </w:p>
+    <w:p>
+      <w:r>
+        <w:t xml:space="preserve">The final must have requirement is to use </w:t>
+      </w:r>
+      <w:r>
+        <w:t xml:space="preserve">the </w:t>
+      </w:r>
+      <w:r>
+        <w:t>Inverse Discrete Fourier Transform</w:t>
+      </w:r>
+      <w:r>
+        <w:t xml:space="preserve"> algorithm</w:t>
+      </w:r>
+      <w:r>
+        <w:t xml:space="preserve"> to transform the </w:t>
+      </w:r>
+      <w:r>
+        <w:t>filtered DFT signal back into the time domain, this is important as it allows the student to see the impact that the low- pass filter has had on the original signal and allows them to understand how the signal will be loaded onto the cable for transmission.</w:t>
+      </w:r>
+    </w:p>
+    <w:p>
+      <w:pPr>
+        <w:pStyle w:val="Heading2"/>
+      </w:pPr>
+      <w:r>
+        <w:t>Nice to have requirements</w:t>
+      </w:r>
+    </w:p>
+    <w:p>
+      <w:r>
+        <w:t>Additionally, I will follow up these must have requirements with objectives that would be beneficial to include if time permits, in order to extend the scope and learning objectives for the project.</w:t>
+      </w:r>
+      <w:r>
+        <w:t xml:space="preserve"> </w:t>
+      </w:r>
+    </w:p>
+    <w:p>
+      <w:pPr>
+        <w:pStyle w:val="Heading3"/>
+      </w:pPr>
+      <w:r>
         <w:lastRenderedPageBreak/>
-        <w:t>Bipolar, Duobinary signal</w:t>
-      </w:r>
-      <w:r>
-        <w:t xml:space="preserve"> [</w:t>
-      </w:r>
-      <w:r>
-        <w:t>1</w:t>
-      </w:r>
-      <w:r>
-        <w:t>7</w:t>
-      </w:r>
-      <w:r>
-        <w:t>]</w:t>
-      </w:r>
-    </w:p>
-    <w:p>
-      <w:pPr>
-        <w:pStyle w:val="ListParagraph"/>
-      </w:pPr>
-      <w:r>
-        <w:t xml:space="preserve">Where a binary zero is represented by zero volts for the entire bit period </w:t>
-      </w:r>
-      <w:r>
-        <w:t>and a binary one forces a transition to either a high voltage for half a bit period or a negative voltage for half a bit period, before returning to zero.</w:t>
-      </w:r>
-      <w:r>
-        <w:t xml:space="preserve"> Whether the voltage goes high or negative for the first half of the bit period alternates each time a binary one is encountered.</w:t>
-      </w:r>
-    </w:p>
-    <w:p>
-      <w:pPr>
-        <w:pStyle w:val="Heading3"/>
-      </w:pPr>
-      <w:r>
-        <w:t>Discrete Fourier Transformation</w:t>
-      </w:r>
-    </w:p>
-    <w:p>
-      <w:r>
-        <w:t xml:space="preserve">The third </w:t>
-      </w:r>
-      <w:r>
-        <w:t>requirement</w:t>
-      </w:r>
-      <w:r>
-        <w:t xml:space="preserve"> is to be able to pass this</w:t>
-      </w:r>
-      <w:r>
-        <w:t xml:space="preserve"> encoded</w:t>
-      </w:r>
-      <w:r>
-        <w:t xml:space="preserve"> signal through a Discrete Fourier Transform (DFT) algorithm</w:t>
-      </w:r>
-      <w:r>
-        <w:t>. T</w:t>
-      </w:r>
-      <w:r>
-        <w:t xml:space="preserve">his </w:t>
-      </w:r>
-      <w:r>
-        <w:t>algorithm must be implemented in both JavaScript and WebAssembly and the user should be given the option to select which method to use. There should be an output of the time taken to compute the algorithm</w:t>
-      </w:r>
-      <w:r>
-        <w:t>; this is to allow the user to visually understand how much more or less efficiently the data can be processed with these differing approaches.</w:t>
-      </w:r>
-      <w:r>
-        <w:t xml:space="preserve"> </w:t>
-      </w:r>
-    </w:p>
-    <w:p>
-      <w:pPr>
-        <w:pStyle w:val="Heading3"/>
-      </w:pPr>
-      <w:r>
-        <w:t>Low- pass filter</w:t>
-      </w:r>
-    </w:p>
-    <w:p>
-      <w:r>
-        <w:t>A low- pass filter must be applied to the Frequency domain signal returned from the DFT algorithm. This is essential in order to cut off the extremely high frequencies that would be generated when trying to load a cable with a signal that changes instantaneously from zero volts to a higher voltage. These extremely high frequencies could cause undesirable coupling and crosstalk with other nearby cables so it is important that these frequencies are filtered out before transmission.</w:t>
-      </w:r>
-    </w:p>
-    <w:p>
-      <w:pPr>
-        <w:pStyle w:val="Heading3"/>
-      </w:pPr>
-      <w:r>
-        <w:t>Inverse Discrete Fourier transform</w:t>
-      </w:r>
-    </w:p>
-    <w:p>
-      <w:r>
-        <w:t xml:space="preserve">The final must have requirement is to use </w:t>
-      </w:r>
-      <w:r>
-        <w:t xml:space="preserve">the </w:t>
-      </w:r>
-      <w:r>
-        <w:t>Inverse Discrete Fourier Transform</w:t>
-      </w:r>
-      <w:r>
-        <w:t xml:space="preserve"> algorithm</w:t>
-      </w:r>
-      <w:r>
-        <w:t xml:space="preserve"> to transform the </w:t>
-      </w:r>
-      <w:r>
-        <w:t>filtered DFT signal back into the time domain, this is important as it allows the student to see the impact that the low- pass filter has had on the original signal and allows them to understand how the signal will be loaded onto the cable for transmission.</w:t>
-      </w:r>
-    </w:p>
-    <w:p>
-      <w:pPr>
-        <w:pStyle w:val="Heading2"/>
-      </w:pPr>
-      <w:r>
-        <w:t>Nice to have requirements</w:t>
-      </w:r>
-    </w:p>
-    <w:p>
-      <w:r>
-        <w:t>Additionally, I will follow up these must have requirements with objectives that would be beneficial to include if time permits, in order to extend the scope and learning objectives for the project.</w:t>
-      </w:r>
-      <w:r>
-        <w:t xml:space="preserve"> </w:t>
-      </w:r>
-    </w:p>
-    <w:p>
-      <w:pPr>
-        <w:pStyle w:val="Heading3"/>
-      </w:pPr>
-      <w:r>
         <w:t>Eye Diagram</w:t>
       </w:r>
     </w:p>
@@ -1496,7 +1541,6 @@
         <w:rPr>
           <w:noProof/>
         </w:rPr>
-        <w:lastRenderedPageBreak/>
         <w:drawing>
           <wp:inline distT="0" distB="0" distL="0" distR="0" wp14:anchorId="22304CAA" wp14:editId="449BEE85">
             <wp:extent cx="2674188" cy="1663294"/>
@@ -1878,22 +1922,32 @@
         <w:t xml:space="preserve"> techniques for the student to be able to select from. In particular, I would wish to include techniques such as 4B5B line coding. This techniques maps for input bits onto 5 output bits for transmission</w:t>
       </w:r>
       <w:r>
-        <w:t xml:space="preserve"> [1</w:t>
-      </w:r>
-      <w:r>
-        <w:t>8</w:t>
+        <w:t xml:space="preserve"> [</w:t>
+      </w:r>
+      <w:r>
+        <w:t>2</w:t>
+      </w:r>
+      <w:r>
+        <w:t>2</w:t>
       </w:r>
       <w:r>
         <w:t>]</w:t>
       </w:r>
       <w:r>
-        <w:t xml:space="preserve">. This technique ensures that there will always be enough bit transitions </w:t>
+        <w:t xml:space="preserve">. This technique ensures that </w:t>
+      </w:r>
+      <w:r>
+        <w:lastRenderedPageBreak/>
+        <w:t xml:space="preserve">there will always be enough bit transitions </w:t>
       </w:r>
       <w:r>
         <w:t>to produce a self- clocking system regardless of the input bits. Due to this 4B5B encoding is used in the USB Power Delivery specification [</w:t>
       </w:r>
       <w:r>
-        <w:t>19</w:t>
+        <w:t>2</w:t>
+      </w:r>
+      <w:r>
+        <w:t>3</w:t>
       </w:r>
       <w:r>
         <w:t xml:space="preserve">] </w:t>
@@ -1935,7 +1989,6 @@
         <w:pStyle w:val="Heading3"/>
       </w:pPr>
       <w:r>
-        <w:lastRenderedPageBreak/>
         <w:t>Cable simulator</w:t>
       </w:r>
     </w:p>
@@ -2365,32 +2418,46 @@
     </w:p>
     <w:p/>
     <w:p>
+      <w:pPr>
+        <w:rPr>
+          <w:iCs/>
+        </w:rPr>
+      </w:pPr>
       <w:r>
         <w:t xml:space="preserve">[1] </w:t>
+      </w:r>
+      <w:r>
+        <w:rPr>
+          <w:iCs/>
+        </w:rPr>
+        <w:t xml:space="preserve">StatCounter </w:t>
       </w:r>
       <w:r>
         <w:rPr>
           <w:i/>
         </w:rPr>
-        <w:t xml:space="preserve">IEEE </w:t>
+        <w:t xml:space="preserve">Operating System Market Share Worldwide </w:t>
       </w:r>
       <w:r>
         <w:rPr>
-          <w:i/>
+          <w:iCs/>
         </w:rPr>
-        <w:t>Ethernet</w:t>
-      </w:r>
+        <w:t xml:space="preserve">sstatcounter.com [Online]. Available: </w:t>
+      </w:r>
+      <w:hyperlink r:id="rId11" w:history="1">
+        <w:r>
+          <w:rPr>
+            <w:rStyle w:val="Hyperlink"/>
+            <w:iCs/>
+          </w:rPr>
+          <w:t>https://gs.statcounter.com/os-market-share</w:t>
+        </w:r>
+      </w:hyperlink>
       <w:r>
         <w:rPr>
-          <w:i/>
+          <w:iCs/>
         </w:rPr>
-        <w:t xml:space="preserve">, </w:t>
-      </w:r>
-      <w:r>
-        <w:t>IEEE Standard 802.</w:t>
-      </w:r>
-      <w:r>
-        <w:t>3</w:t>
+        <w:t xml:space="preserve"> [Accessed: 22 January 2023]</w:t>
       </w:r>
     </w:p>
     <w:p>
@@ -2418,7 +2485,7 @@
       <w:r>
         <w:t xml:space="preserve">[Online]. Available: </w:t>
       </w:r>
-      <w:hyperlink r:id="rId11" w:history="1">
+      <w:hyperlink r:id="rId12" w:history="1">
         <w:r>
           <w:rPr>
             <w:rStyle w:val="Hyperlink"/>
@@ -2446,7 +2513,7 @@
       <w:r>
         <w:t xml:space="preserve">[Online]. Available: </w:t>
       </w:r>
-      <w:hyperlink r:id="rId12" w:history="1">
+      <w:hyperlink r:id="rId13" w:history="1">
         <w:r>
           <w:rPr>
             <w:rStyle w:val="Hyperlink"/>
@@ -2489,7 +2556,7 @@
       <w:r>
         <w:t xml:space="preserve">[Online]. Available: </w:t>
       </w:r>
-      <w:hyperlink r:id="rId13" w:history="1">
+      <w:hyperlink r:id="rId14" w:history="1">
         <w:r>
           <w:rPr>
             <w:rStyle w:val="Hyperlink"/>
@@ -2520,7 +2587,7 @@
       <w:r>
         <w:t xml:space="preserve"> developer.mozilla.org [Online]. Available: </w:t>
       </w:r>
-      <w:hyperlink r:id="rId14" w:history="1">
+      <w:hyperlink r:id="rId15" w:history="1">
         <w:r>
           <w:rPr>
             <w:rStyle w:val="Hyperlink"/>
@@ -2551,7 +2618,7 @@
       <w:r>
         <w:t xml:space="preserve"> [Online]. Available: </w:t>
       </w:r>
-      <w:hyperlink r:id="rId15" w:history="1">
+      <w:hyperlink r:id="rId16" w:history="1">
         <w:r>
           <w:rPr>
             <w:rStyle w:val="Hyperlink"/>
@@ -2582,7 +2649,7 @@
       <w:r>
         <w:t xml:space="preserve">angular.io [Online]. Available: </w:t>
       </w:r>
-      <w:hyperlink r:id="rId16" w:history="1">
+      <w:hyperlink r:id="rId17" w:history="1">
         <w:r>
           <w:rPr>
             <w:rStyle w:val="Hyperlink"/>
@@ -2622,7 +2689,7 @@
       <w:r>
         <w:t xml:space="preserve">[Online]. Available: </w:t>
       </w:r>
-      <w:hyperlink r:id="rId17" w:history="1">
+      <w:hyperlink r:id="rId18" w:history="1">
         <w:r>
           <w:rPr>
             <w:rStyle w:val="Hyperlink"/>
@@ -2659,7 +2726,7 @@
       <w:r>
         <w:t xml:space="preserve">[Online]. Available: </w:t>
       </w:r>
-      <w:hyperlink r:id="rId18" w:history="1">
+      <w:hyperlink r:id="rId19" w:history="1">
         <w:r>
           <w:rPr>
             <w:rStyle w:val="Hyperlink"/>
@@ -2690,7 +2757,7 @@
       <w:r>
         <w:t xml:space="preserve">[Online]. Available: </w:t>
       </w:r>
-      <w:hyperlink r:id="rId19" w:history="1">
+      <w:hyperlink r:id="rId20" w:history="1">
         <w:r>
           <w:rPr>
             <w:rStyle w:val="Hyperlink"/>
@@ -2727,7 +2794,7 @@
       <w:r>
         <w:t xml:space="preserve">[Online]. Available: </w:t>
       </w:r>
-      <w:hyperlink r:id="rId20" w:history="1">
+      <w:hyperlink r:id="rId21" w:history="1">
         <w:r>
           <w:rPr>
             <w:rStyle w:val="Hyperlink"/>
@@ -2756,7 +2823,7 @@
       <w:r>
         <w:t xml:space="preserve"> Available: </w:t>
       </w:r>
-      <w:hyperlink r:id="rId21" w:history="1">
+      <w:hyperlink r:id="rId22" w:history="1">
         <w:r>
           <w:rPr>
             <w:rStyle w:val="Hyperlink"/>
@@ -2781,7 +2848,7 @@
       <w:r>
         <w:t xml:space="preserve">[Online]. Available: </w:t>
       </w:r>
-      <w:hyperlink r:id="rId22" w:history="1">
+      <w:hyperlink r:id="rId23" w:history="1">
         <w:r>
           <w:rPr>
             <w:rStyle w:val="Hyperlink"/>
@@ -2814,7 +2881,7 @@
       <w:r>
         <w:t xml:space="preserve">[Online]. Available: </w:t>
       </w:r>
-      <w:hyperlink r:id="rId23" w:history="1">
+      <w:hyperlink r:id="rId24" w:history="1">
         <w:r>
           <w:rPr>
             <w:rStyle w:val="Hyperlink"/>
@@ -2830,11 +2897,19 @@
       <w:r>
         <w:t xml:space="preserve">[15] Figma </w:t>
       </w:r>
+      <w:proofErr w:type="spellStart"/>
       <w:r>
         <w:rPr>
           <w:i/>
         </w:rPr>
-        <w:t xml:space="preserve">Figma </w:t>
+        <w:t>Figma</w:t>
+      </w:r>
+      <w:proofErr w:type="spellEnd"/>
+      <w:r>
+        <w:rPr>
+          <w:i/>
+        </w:rPr>
+        <w:t xml:space="preserve"> </w:t>
       </w:r>
       <w:r>
         <w:t>figma.com</w:t>
@@ -2842,7 +2917,7 @@
       <w:r>
         <w:t xml:space="preserve"> [Online] Available: </w:t>
       </w:r>
-      <w:hyperlink r:id="rId24" w:history="1">
+      <w:hyperlink r:id="rId25" w:history="1">
         <w:r>
           <w:rPr>
             <w:rStyle w:val="Hyperlink"/>
@@ -2882,7 +2957,7 @@
       <w:r>
         <w:t xml:space="preserve">[Online]. Available: </w:t>
       </w:r>
-      <w:hyperlink r:id="rId25" w:history="1">
+      <w:hyperlink r:id="rId26" w:history="1">
         <w:r>
           <w:rPr>
             <w:rStyle w:val="Hyperlink"/>
@@ -2896,13 +2971,146 @@
     </w:p>
     <w:p>
       <w:r>
+        <w:t xml:space="preserve">[17] </w:t>
+      </w:r>
+      <w:r>
+        <w:tab/>
+        <w:t xml:space="preserve">Scott Logic </w:t>
+      </w:r>
+      <w:proofErr w:type="gramStart"/>
+      <w:r>
+        <w:rPr>
+          <w:i/>
+          <w:iCs/>
+        </w:rPr>
+        <w:t>The</w:t>
+      </w:r>
+      <w:proofErr w:type="gramEnd"/>
+      <w:r>
+        <w:rPr>
+          <w:i/>
+          <w:iCs/>
+        </w:rPr>
+        <w:t xml:space="preserve"> State of </w:t>
+      </w:r>
+      <w:proofErr w:type="spellStart"/>
+      <w:r>
+        <w:rPr>
+          <w:i/>
+          <w:iCs/>
+        </w:rPr>
+        <w:t>WebAssemly</w:t>
+      </w:r>
+      <w:proofErr w:type="spellEnd"/>
+      <w:r>
+        <w:rPr>
+          <w:i/>
+          <w:iCs/>
+        </w:rPr>
+        <w:t xml:space="preserve"> 2022 </w:t>
+      </w:r>
+      <w:r>
+        <w:t xml:space="preserve">scottlogic.com [Online]. Available: </w:t>
+      </w:r>
+      <w:hyperlink r:id="rId27" w:history="1">
+        <w:r>
+          <w:rPr>
+            <w:rStyle w:val="Hyperlink"/>
+          </w:rPr>
+          <w:t>https://blog.scottlogic.com/2022/06/20/state-of-wasm-2022.html</w:t>
+        </w:r>
+      </w:hyperlink>
+      <w:r>
+        <w:t xml:space="preserve"> [Accessed: 22 January 2023]</w:t>
+      </w:r>
+    </w:p>
+    <w:p>
+      <w:r>
+        <w:t xml:space="preserve">[18] The Rust and WebAssembly Working Group </w:t>
+      </w:r>
+      <w:r>
+        <w:rPr>
+          <w:i/>
+          <w:iCs/>
+        </w:rPr>
+        <w:t xml:space="preserve">wasm-pack </w:t>
+      </w:r>
+      <w:r>
+        <w:t xml:space="preserve">github.com [Online]. Available: </w:t>
+      </w:r>
+      <w:hyperlink r:id="rId28" w:history="1">
+        <w:r>
+          <w:rPr>
+            <w:rStyle w:val="Hyperlink"/>
+          </w:rPr>
+          <w:t>https://github.com/rustwasm/wasm-pack</w:t>
+        </w:r>
+      </w:hyperlink>
+      <w:r>
+        <w:t xml:space="preserve"> [Accessed: 22 January 202</w:t>
+      </w:r>
+      <w:r>
+        <w:t>3</w:t>
+      </w:r>
+      <w:r>
+        <w:t>]</w:t>
+      </w:r>
+    </w:p>
+    <w:p>
+      <w:r>
+        <w:t xml:space="preserve">[19] </w:t>
+      </w:r>
+      <w:r>
+        <w:rPr>
+          <w:i/>
+          <w:iCs/>
+        </w:rPr>
+        <w:t>Rust and WebAssembly</w:t>
+      </w:r>
+      <w:r>
+        <w:t xml:space="preserve"> rustwam.github.io [Online]. Available: </w:t>
+      </w:r>
+      <w:hyperlink r:id="rId29" w:history="1">
+        <w:r>
+          <w:rPr>
+            <w:rStyle w:val="Hyperlink"/>
+          </w:rPr>
+          <w:t>https://rustwasm.github.io/docs/book/reference/tools.html</w:t>
+        </w:r>
+      </w:hyperlink>
+      <w:r>
+        <w:t xml:space="preserve"> [Accessed: 22 January 2023]</w:t>
+      </w:r>
+    </w:p>
+    <w:p>
+      <w:r>
         <w:t>[</w:t>
       </w:r>
       <w:r>
+        <w:t>20</w:t>
+      </w:r>
+      <w:r>
+        <w:t xml:space="preserve">] </w:t>
+      </w:r>
+      <w:r>
+        <w:rPr>
+          <w:i/>
+        </w:rPr>
+        <w:t xml:space="preserve">IEEE Ethernet, </w:t>
+      </w:r>
+      <w:r>
+        <w:t>IEEE Standard 802.3</w:t>
+      </w:r>
+    </w:p>
+    <w:p>
+      <w:r>
+        <w:t>[</w:t>
+      </w:r>
+      <w:r>
+        <w:t>2</w:t>
+      </w:r>
+      <w:r>
         <w:t>1</w:t>
-      </w:r>
-      <w:r>
-        <w:t>7</w:t>
       </w:r>
       <w:r>
         <w:t xml:space="preserve">] Wikipedia. </w:t>
@@ -2916,7 +3124,7 @@
       <w:r>
         <w:t xml:space="preserve">[Online]. Available: </w:t>
       </w:r>
-      <w:hyperlink r:id="rId26" w:history="1">
+      <w:hyperlink r:id="rId30" w:history="1">
         <w:r>
           <w:rPr>
             <w:rStyle w:val="Hyperlink"/>
@@ -2936,10 +3144,13 @@
     </w:p>
     <w:p>
       <w:r>
-        <w:t>[1</w:t>
-      </w:r>
-      <w:r>
-        <w:t>8</w:t>
+        <w:t>[</w:t>
+      </w:r>
+      <w:r>
+        <w:t>2</w:t>
+      </w:r>
+      <w:r>
+        <w:t>2</w:t>
       </w:r>
       <w:r>
         <w:t xml:space="preserve">] Wikipedia. </w:t>
@@ -2986,7 +3197,10 @@
         <w:t>[</w:t>
       </w:r>
       <w:r>
-        <w:t>19</w:t>
+        <w:t>2</w:t>
+      </w:r>
+      <w:r>
+        <w:t>3</w:t>
       </w:r>
       <w:r>
         <w:t xml:space="preserve">] USB Implementers Forum </w:t>
@@ -3006,7 +3220,7 @@
       <w:r>
         <w:t xml:space="preserve">[Online]. Available: </w:t>
       </w:r>
-      <w:hyperlink r:id="rId27" w:history="1">
+      <w:hyperlink r:id="rId31" w:history="1">
         <w:r>
           <w:rPr>
             <w:rStyle w:val="Hyperlink"/>
@@ -3609,43 +3823,43 @@
       </w:pPr>
     </w:lvl>
   </w:abstractNum>
-  <w:num w:numId="1" w16cid:durableId="1880848723">
+  <w:num w:numId="1" w16cid:durableId="1211722611">
     <w:abstractNumId w:val="4"/>
   </w:num>
-  <w:num w:numId="2" w16cid:durableId="697438027">
+  <w:num w:numId="2" w16cid:durableId="1064335906">
     <w:abstractNumId w:val="1"/>
   </w:num>
-  <w:num w:numId="3" w16cid:durableId="1058627624">
+  <w:num w:numId="3" w16cid:durableId="1751150454">
     <w:abstractNumId w:val="1"/>
   </w:num>
-  <w:num w:numId="4" w16cid:durableId="1070735946">
+  <w:num w:numId="4" w16cid:durableId="984818011">
     <w:abstractNumId w:val="1"/>
   </w:num>
-  <w:num w:numId="5" w16cid:durableId="2117822104">
+  <w:num w:numId="5" w16cid:durableId="969675125">
     <w:abstractNumId w:val="1"/>
   </w:num>
-  <w:num w:numId="6" w16cid:durableId="1981497855">
+  <w:num w:numId="6" w16cid:durableId="966550794">
     <w:abstractNumId w:val="1"/>
   </w:num>
-  <w:num w:numId="7" w16cid:durableId="1195921486">
+  <w:num w:numId="7" w16cid:durableId="1663045817">
     <w:abstractNumId w:val="1"/>
   </w:num>
-  <w:num w:numId="8" w16cid:durableId="1873182200">
+  <w:num w:numId="8" w16cid:durableId="1886527327">
     <w:abstractNumId w:val="1"/>
   </w:num>
-  <w:num w:numId="9" w16cid:durableId="1076827246">
+  <w:num w:numId="9" w16cid:durableId="518394914">
     <w:abstractNumId w:val="1"/>
   </w:num>
-  <w:num w:numId="10" w16cid:durableId="1101336072">
+  <w:num w:numId="10" w16cid:durableId="907618699">
     <w:abstractNumId w:val="1"/>
   </w:num>
-  <w:num w:numId="11" w16cid:durableId="764037321">
+  <w:num w:numId="11" w16cid:durableId="614095414">
     <w:abstractNumId w:val="2"/>
   </w:num>
-  <w:num w:numId="12" w16cid:durableId="1955551383">
+  <w:num w:numId="12" w16cid:durableId="787091337">
     <w:abstractNumId w:val="3"/>
   </w:num>
-  <w:num w:numId="13" w16cid:durableId="1635795924">
+  <w:num w:numId="13" w16cid:durableId="727806872">
     <w:abstractNumId w:val="0"/>
   </w:num>
 </w:numbering>
@@ -5492,7 +5706,7 @@
 <file path=word/charts/chart1.xml><?xml version="1.0" encoding="utf-8"?>
 <c:chartSpace xmlns:c="http://schemas.openxmlformats.org/drawingml/2006/chart" xmlns:a="http://schemas.openxmlformats.org/drawingml/2006/main" xmlns:r="http://schemas.openxmlformats.org/officeDocument/2006/relationships" xmlns:c16r2="http://schemas.microsoft.com/office/drawing/2015/06/chart">
   <c:date1904 val="0"/>
-  <c:lang val="en-US"/>
+  <c:lang val="en-GB"/>
   <c:roundedCorners val="0"/>
   <mc:AlternateContent xmlns:mc="http://schemas.openxmlformats.org/markup-compatibility/2006">
     <mc:Choice xmlns:c14="http://schemas.microsoft.com/office/drawing/2007/8/2/chart" Requires="c14">

</xml_diff>

<commit_message>
Updated line coding section
</commit_message>
<xml_diff>
--- a/InitialReport.docx
+++ b/InitialReport.docx
@@ -1088,130 +1088,13 @@
     </w:p>
     <w:p>
       <w:r>
-        <w:t>[Why you cho</w:t>
-      </w:r>
-      <w:r>
-        <w:t>o</w:t>
-      </w:r>
-      <w:r>
-        <w:t>se the ones you did,</w:t>
-      </w:r>
-      <w:r>
-        <w:t xml:space="preserve"> where are they used in the real- world, why is it useful for students to know these ones in particular]</w:t>
-      </w:r>
-    </w:p>
-    <w:p/>
-    <w:p/>
-    <w:p/>
-    <w:p>
-      <w:pPr>
-        <w:pStyle w:val="Heading1"/>
-      </w:pPr>
-      <w:r>
-        <w:t>Description of requirements</w:t>
-      </w:r>
-    </w:p>
-    <w:p>
-      <w:r>
-        <w:t>In order to achieve the aim of the project I have some must have requirements, these are essential to have in order to be able to thoroughly test my hypothesis.</w:t>
+        <w:t>When deciding which line coding techniques to include I wanted to ensure I was selecting those most useful to the students who were going to use the visualiser. This meant they had to be distinct, introducing new concepts such as return to zero. They should be used in the real world whilst being easy to understand for students who had previously never been introduced to the concept of line coding.</w:t>
       </w:r>
       <w:r>
         <w:t xml:space="preserve"> </w:t>
       </w:r>
       <w:r>
-        <w:t xml:space="preserve">Additionally, I have listed some nice to have requirements that I would like to add to the project if I have time, these would extend the functionality of the visualisation as well as introducing additional concepts in order to </w:t>
-      </w:r>
-      <w:r>
-        <w:t xml:space="preserve">expand </w:t>
-      </w:r>
-      <w:r>
-        <w:t xml:space="preserve">the teaching </w:t>
-      </w:r>
-      <w:r>
-        <w:t>goals</w:t>
-      </w:r>
-      <w:r>
-        <w:t xml:space="preserve"> of the project.</w:t>
-      </w:r>
-    </w:p>
-    <w:p>
-      <w:pPr>
-        <w:pStyle w:val="Heading2"/>
-      </w:pPr>
-      <w:r>
-        <w:t>Must have requirements</w:t>
-      </w:r>
-    </w:p>
-    <w:p>
-      <w:r>
-        <w:t xml:space="preserve">These requirements must be met in order to </w:t>
-      </w:r>
-      <w:r>
-        <w:t>adequately create a teaching visualisation tool that is able to determine whether WebAssembly is an efficient tool for processing large data when developing web-based teaching visualisations. I will list the requirements in the order that they would be applied in when implementing a Baseband Communication protocol</w:t>
-      </w:r>
-      <w:r>
-        <w:t>.</w:t>
-      </w:r>
-    </w:p>
-    <w:p>
-      <w:pPr>
-        <w:pStyle w:val="Heading3"/>
-      </w:pPr>
-      <w:r>
-        <w:t>Binary signal generator</w:t>
-      </w:r>
-    </w:p>
-    <w:p>
-      <w:r>
-        <w:t>T</w:t>
-      </w:r>
-      <w:r>
-        <w:t xml:space="preserve">he first of which is a binary signal generator able to generate a large, random, sample of data to be coded and transformed. This data must be able to clearly displayed to the user so they are able to follow the process of the data as it passes through the baseband visualiser. </w:t>
-      </w:r>
-      <w:r>
-        <w:t xml:space="preserve">The user should be able to click on the signal in order to invert an individual bit. Doing this will allow the user to understand how each bit affects the final signal and how </w:t>
-      </w:r>
-      <w:r>
-        <w:t>one-bit</w:t>
-      </w:r>
-      <w:r>
-        <w:t xml:space="preserve"> alteration could have large effects on the final output signal.</w:t>
-      </w:r>
-    </w:p>
-    <w:p>
-      <w:pPr>
-        <w:pStyle w:val="Heading3"/>
-      </w:pPr>
-      <w:r>
-        <w:t xml:space="preserve">Line </w:t>
-      </w:r>
-      <w:r>
-        <w:t>coding</w:t>
-      </w:r>
-    </w:p>
-    <w:p>
-      <w:r>
-        <w:t xml:space="preserve">The second </w:t>
-      </w:r>
-      <w:r>
-        <w:t xml:space="preserve">requirement </w:t>
-      </w:r>
-      <w:r>
-        <w:t xml:space="preserve">is a line coder which must be able to encode the data generated by the binary signal generator using at least </w:t>
-      </w:r>
-      <w:r>
-        <w:t>five</w:t>
-      </w:r>
-      <w:r>
-        <w:t xml:space="preserve"> distinct line coding techniques, it is important for the student to be able to select the line coding scheme they wish to use so they are able to see how the encoding scheme changes the output frequencies.</w:t>
-      </w:r>
-    </w:p>
-    <w:p>
-      <w:r>
-        <w:t xml:space="preserve">The must have line coding </w:t>
-      </w:r>
-      <w:r>
-        <w:t>techniques are:</w:t>
+        <w:t>Due to this I decided upon initially adding the following, five, line coding schemes:</w:t>
       </w:r>
     </w:p>
     <w:p>
@@ -1231,8 +1114,11 @@
         <w:pStyle w:val="ListParagraph"/>
       </w:pPr>
       <w:r>
-        <w:lastRenderedPageBreak/>
         <w:t>Where a binary zero is represented by zero volts and a binary one is represented by a high voltage.</w:t>
+      </w:r>
+      <w:r>
+        <w:br/>
+        <w:t>This is the simplest form of coding and can be understood by any student of this level.</w:t>
       </w:r>
     </w:p>
     <w:p>
@@ -1252,16 +1138,11 @@
         <w:pStyle w:val="ListParagraph"/>
       </w:pPr>
       <w:r>
-        <w:t xml:space="preserve">Where a binary </w:t>
-      </w:r>
-      <w:r>
-        <w:t xml:space="preserve">zero is represented by maintaining the current voltage level and a binary one </w:t>
-      </w:r>
-      <w:r>
-        <w:t>is represented by a transition from the current voltage level</w:t>
-      </w:r>
-      <w:r>
-        <w:t xml:space="preserve"> to either a high voltage or zero voltage.</w:t>
+        <w:t>Where a binary zero is represented by maintaining the current voltage level and a binary one is represented by a transition from the current voltage level to either a high voltage or zero voltage.</w:t>
+      </w:r>
+      <w:r>
+        <w:br/>
+        <w:t>This introduces the concept that data may not just represented by a single voltage level but may be represented with a bit transition.</w:t>
       </w:r>
     </w:p>
     <w:p>
@@ -1281,10 +1162,18 @@
         <w:pStyle w:val="ListParagraph"/>
       </w:pPr>
       <w:r>
-        <w:t xml:space="preserve">Where a binary zero is represented by zero volts for the entire bit period and a binary one is represented by half the bit period being high voltage </w:t>
-      </w:r>
-      <w:r>
-        <w:t>before returning to zero volts for the remainder of the bit period.</w:t>
+        <w:t>Where a binary zero is represented by zero volts for the entire bit period and a binary one is represented by half the bit period being high voltage before returning to zero volts for the remainder of the bit period.</w:t>
+      </w:r>
+    </w:p>
+    <w:p>
+      <w:pPr>
+        <w:pStyle w:val="ListParagraph"/>
+      </w:pPr>
+      <w:r>
+        <w:t>This introduces the concept of return to zero coding to the students, showing that the data does not need to remain at a single level</w:t>
+      </w:r>
+      <w:r>
+        <w:t xml:space="preserve"> for the entire time period.</w:t>
       </w:r>
     </w:p>
     <w:p>
@@ -1304,40 +1193,7 @@
         <w:pStyle w:val="ListParagraph"/>
       </w:pPr>
       <w:r>
-        <w:t xml:space="preserve">Commonly referred to as Manchester Coding, I intend on implementing the line coding technique defined </w:t>
-      </w:r>
-      <w:r>
-        <w:t>by</w:t>
-      </w:r>
-      <w:r>
-        <w:t xml:space="preserve"> IEEE 802.</w:t>
-      </w:r>
-      <w:r>
-        <w:t>3</w:t>
-      </w:r>
-      <w:r>
-        <w:t>[</w:t>
-      </w:r>
-      <w:r>
-        <w:t>20</w:t>
-      </w:r>
-      <w:r>
-        <w:t xml:space="preserve">], which is </w:t>
-      </w:r>
-      <w:r>
-        <w:t>implemented</w:t>
-      </w:r>
-      <w:r>
-        <w:t xml:space="preserve"> in the</w:t>
-      </w:r>
-      <w:r>
-        <w:t>ir wired</w:t>
-      </w:r>
-      <w:r>
-        <w:t xml:space="preserve"> Ethernet standard</w:t>
-      </w:r>
-      <w:r>
-        <w:t>s. This technique is commonly used as regardless of which symbol is generated there is always a bit transition, this means the signal is self- clocking.</w:t>
+        <w:t>Commonly referred to as Manchester Coding, I intend on implementing the line coding technique defined by IEEE 802.3[20], which is implemented in their wired Ethernet standards. This technique is commonly used as regardless of which symbol is generated there is always a bit transition, this means the signal is self- clocking.</w:t>
       </w:r>
     </w:p>
     <w:p>
@@ -1352,6 +1208,9 @@
       <w:pPr>
         <w:pStyle w:val="ListParagraph"/>
       </w:pPr>
+      <w:r>
+        <w:t>This introduces a very useful coding scheme in the real world and can also be used as a to express the importance of a signal being self- clocking.</w:t>
+      </w:r>
     </w:p>
     <w:p>
       <w:pPr>
@@ -1362,16 +1221,7 @@
         </w:numPr>
       </w:pPr>
       <w:r>
-        <w:t>Bipolar, Duobinary signal</w:t>
-      </w:r>
-      <w:r>
-        <w:t xml:space="preserve"> [</w:t>
-      </w:r>
-      <w:r>
-        <w:t>21</w:t>
-      </w:r>
-      <w:r>
-        <w:t>]</w:t>
+        <w:t>Bipolar, Duobinary signal [21]</w:t>
       </w:r>
     </w:p>
     <w:p>
@@ -1379,13 +1229,66 @@
         <w:pStyle w:val="ListParagraph"/>
       </w:pPr>
       <w:r>
-        <w:t xml:space="preserve">Where a binary zero is represented by zero volts for the entire bit period </w:t>
-      </w:r>
-      <w:r>
-        <w:t>and a binary one forces a transition to either a high voltage for half a bit period or a negative voltage for half a bit period, before returning to zero.</w:t>
-      </w:r>
-      <w:r>
-        <w:t xml:space="preserve"> Whether the voltage goes high or negative for the first half of the bit period alternates each time a binary one is encountered.</w:t>
+        <w:t>Where a binary zero is represented by zero volts for the entire bit period and a binary one forces a transition to either a high voltage for half a bit period or a negative voltage for half a bit period, before returning to zero. Whether the voltage goes high or negative for the first half of the bit period alternates each time a binary one is encountered.</w:t>
+      </w:r>
+    </w:p>
+    <w:p>
+      <w:pPr>
+        <w:pStyle w:val="ListParagraph"/>
+      </w:pPr>
+      <w:r>
+        <w:t>This concept can introduce the advantages of a line coding signal having little or no DC-component to the students.</w:t>
+      </w:r>
+    </w:p>
+    <w:p>
+      <w:pPr>
+        <w:pStyle w:val="Heading1"/>
+      </w:pPr>
+      <w:r>
+        <w:lastRenderedPageBreak/>
+        <w:t>Description of requirements</w:t>
+      </w:r>
+    </w:p>
+    <w:p>
+      <w:r>
+        <w:t>In order to achieve the aim of the project I have some must have requirements, these are essential to have in order to be able to thoroughly test my hypothesis.</w:t>
+      </w:r>
+      <w:r>
+        <w:t xml:space="preserve"> </w:t>
+      </w:r>
+      <w:r>
+        <w:t xml:space="preserve">Additionally, I have listed some nice to have requirements that I would like to add to the project if I have time, these would extend the functionality of the visualisation as well as introducing additional concepts in order to </w:t>
+      </w:r>
+      <w:r>
+        <w:t xml:space="preserve">expand </w:t>
+      </w:r>
+      <w:r>
+        <w:t xml:space="preserve">the teaching </w:t>
+      </w:r>
+      <w:r>
+        <w:t>goals</w:t>
+      </w:r>
+      <w:r>
+        <w:t xml:space="preserve"> of the project.</w:t>
+      </w:r>
+    </w:p>
+    <w:p>
+      <w:pPr>
+        <w:pStyle w:val="Heading2"/>
+      </w:pPr>
+      <w:r>
+        <w:t>Must have requirements</w:t>
+      </w:r>
+    </w:p>
+    <w:p>
+      <w:r>
+        <w:t xml:space="preserve">These requirements must be met in order to </w:t>
+      </w:r>
+      <w:r>
+        <w:t>adequately create a teaching visualisation tool that is able to determine whether WebAssembly is an efficient tool for processing large data when developing web-based teaching visualisations. I will list the requirements in the order that they would be applied in when implementing a Baseband Communication protocol</w:t>
+      </w:r>
+      <w:r>
+        <w:t>.</w:t>
       </w:r>
     </w:p>
     <w:p>
@@ -1393,6 +1296,67 @@
         <w:pStyle w:val="Heading3"/>
       </w:pPr>
       <w:r>
+        <w:t>Binary signal generator</w:t>
+      </w:r>
+    </w:p>
+    <w:p>
+      <w:r>
+        <w:t>T</w:t>
+      </w:r>
+      <w:r>
+        <w:t xml:space="preserve">he first of which is a binary signal generator able to generate a large, random, sample of data to be coded and transformed. This data must be able to clearly displayed to the user so they are able to follow the process of the data as it passes through the baseband visualiser. </w:t>
+      </w:r>
+      <w:r>
+        <w:t xml:space="preserve">The user should be able to click on the signal in order to invert an individual bit. Doing this will allow the user to understand how each bit affects the final signal and how </w:t>
+      </w:r>
+      <w:r>
+        <w:t>one-bit</w:t>
+      </w:r>
+      <w:r>
+        <w:t xml:space="preserve"> alteration could have large effects on the final output signal.</w:t>
+      </w:r>
+    </w:p>
+    <w:p>
+      <w:pPr>
+        <w:pStyle w:val="Heading3"/>
+      </w:pPr>
+      <w:r>
+        <w:t xml:space="preserve">Line </w:t>
+      </w:r>
+      <w:r>
+        <w:t>coding</w:t>
+      </w:r>
+    </w:p>
+    <w:p>
+      <w:r>
+        <w:t xml:space="preserve">The second </w:t>
+      </w:r>
+      <w:r>
+        <w:t xml:space="preserve">requirement </w:t>
+      </w:r>
+      <w:r>
+        <w:t xml:space="preserve">is a line coder which must be able to encode the data generated by the binary signal generator using at least </w:t>
+      </w:r>
+      <w:r>
+        <w:t>five</w:t>
+      </w:r>
+      <w:r>
+        <w:t xml:space="preserve"> distinct line coding techniques, it is important for the student to be able to select the line coding scheme they wish to use so they are able to see how the encoding scheme changes the output frequencies.</w:t>
+      </w:r>
+    </w:p>
+    <w:p>
+      <w:r>
+        <w:t xml:space="preserve">The must have line coding </w:t>
+      </w:r>
+      <w:r>
+        <w:t>techniques are:</w:t>
+      </w:r>
+    </w:p>
+    <w:p>
+      <w:pPr>
+        <w:pStyle w:val="Heading3"/>
+      </w:pPr>
+      <w:r>
         <w:t>Discrete Fourier Transformation</w:t>
       </w:r>
     </w:p>
@@ -1474,6 +1438,7 @@
         <w:pStyle w:val="Heading2"/>
       </w:pPr>
       <w:r>
+        <w:lastRenderedPageBreak/>
         <w:t>Nice to have requirements</w:t>
       </w:r>
     </w:p>
@@ -1490,7 +1455,6 @@
         <w:pStyle w:val="Heading3"/>
       </w:pPr>
       <w:r>
-        <w:lastRenderedPageBreak/>
         <w:t>Eye Diagram</w:t>
       </w:r>
     </w:p>
@@ -1905,6 +1869,7 @@
         <w:pStyle w:val="Heading3"/>
       </w:pPr>
       <w:r>
+        <w:lastRenderedPageBreak/>
         <w:t xml:space="preserve">Additional Line Coding </w:t>
       </w:r>
       <w:r>
@@ -1934,11 +1899,7 @@
         <w:t>]</w:t>
       </w:r>
       <w:r>
-        <w:t xml:space="preserve">. This technique ensures that </w:t>
-      </w:r>
-      <w:r>
-        <w:lastRenderedPageBreak/>
-        <w:t xml:space="preserve">there will always be enough bit transitions </w:t>
+        <w:t xml:space="preserve">. This technique ensures that there will always be enough bit transitions </w:t>
       </w:r>
       <w:r>
         <w:t>to produce a self- clocking system regardless of the input bits. Due to this 4B5B encoding is used in the USB Power Delivery specification [</w:t>
@@ -3084,13 +3045,7 @@
     </w:p>
     <w:p>
       <w:r>
-        <w:t>[</w:t>
-      </w:r>
-      <w:r>
-        <w:t>20</w:t>
-      </w:r>
-      <w:r>
-        <w:t xml:space="preserve">] </w:t>
+        <w:t xml:space="preserve">[20] </w:t>
       </w:r>
       <w:r>
         <w:rPr>
@@ -3988,6 +3943,7 @@
     <w:lsdException w:name="HTML Sample" w:semiHidden="1" w:unhideWhenUsed="1"/>
     <w:lsdException w:name="HTML Typewriter" w:semiHidden="1" w:uiPriority="0" w:unhideWhenUsed="1"/>
     <w:lsdException w:name="HTML Variable" w:semiHidden="1" w:unhideWhenUsed="1"/>
+    <w:lsdException w:name="Normal Table" w:semiHidden="1" w:unhideWhenUsed="1"/>
     <w:lsdException w:name="annotation subject" w:semiHidden="1" w:unhideWhenUsed="1"/>
     <w:lsdException w:name="No List" w:semiHidden="1" w:unhideWhenUsed="1"/>
     <w:lsdException w:name="Outline List 1" w:semiHidden="1" w:unhideWhenUsed="1"/>
@@ -4034,8 +3990,10 @@
     <w:lsdException w:name="Table Subtle 2" w:semiHidden="1" w:unhideWhenUsed="1"/>
     <w:lsdException w:name="Table Web 1" w:semiHidden="1" w:unhideWhenUsed="1"/>
     <w:lsdException w:name="Table Web 2" w:semiHidden="1" w:unhideWhenUsed="1"/>
+    <w:lsdException w:name="Table Web 3" w:semiHidden="1" w:unhideWhenUsed="1"/>
     <w:lsdException w:name="Balloon Text" w:semiHidden="1" w:unhideWhenUsed="1"/>
     <w:lsdException w:name="Table Grid" w:uiPriority="39"/>
+    <w:lsdException w:name="Table Theme" w:semiHidden="1" w:unhideWhenUsed="1"/>
     <w:lsdException w:name="Placeholder Text" w:semiHidden="1"/>
     <w:lsdException w:name="No Spacing" w:uiPriority="1" w:qFormat="1"/>
     <w:lsdException w:name="Light Shading" w:uiPriority="60"/>

</xml_diff>

<commit_message>
Updated Initial Report due to feedback
</commit_message>
<xml_diff>
--- a/InitialReport.docx
+++ b/InitialReport.docx
@@ -1,6 +1,6 @@
 
 <file path=word/document.xml><?xml version="1.0" encoding="utf-8"?>
-<w:document xmlns:wpc="http://schemas.microsoft.com/office/word/2010/wordprocessingCanvas" xmlns:cx="http://schemas.microsoft.com/office/drawing/2014/chartex" xmlns:cx1="http://schemas.microsoft.com/office/drawing/2015/9/8/chartex" xmlns:cx2="http://schemas.microsoft.com/office/drawing/2015/10/21/chartex" xmlns:cx3="http://schemas.microsoft.com/office/drawing/2016/5/9/chartex" xmlns:cx4="http://schemas.microsoft.com/office/drawing/2016/5/10/chartex" xmlns:cx5="http://schemas.microsoft.com/office/drawing/2016/5/11/chartex" xmlns:cx6="http://schemas.microsoft.com/office/drawing/2016/5/12/chartex" xmlns:cx7="http://schemas.microsoft.com/office/drawing/2016/5/13/chartex" xmlns:cx8="http://schemas.microsoft.com/office/drawing/2016/5/14/chartex" xmlns:mc="http://schemas.openxmlformats.org/markup-compatibility/2006" xmlns:aink="http://schemas.microsoft.com/office/drawing/2016/ink" xmlns:am3d="http://schemas.microsoft.com/office/drawing/2017/model3d" xmlns:o="urn:schemas-microsoft-com:office:office" xmlns:oel="http://schemas.microsoft.com/office/2019/extlst" xmlns:r="http://schemas.openxmlformats.org/officeDocument/2006/relationships" xmlns:m="http://schemas.openxmlformats.org/officeDocument/2006/math" xmlns:v="urn:schemas-microsoft-com:vml" xmlns:wp14="http://schemas.microsoft.com/office/word/2010/wordprocessingDrawing" xmlns:wp="http://schemas.openxmlformats.org/drawingml/2006/wordprocessingDrawing" xmlns:w10="urn:schemas-microsoft-com:office:word" xmlns:w="http://schemas.openxmlformats.org/wordprocessingml/2006/main" xmlns:w14="http://schemas.microsoft.com/office/word/2010/wordml" xmlns:w15="http://schemas.microsoft.com/office/word/2012/wordml" xmlns:w16cex="http://schemas.microsoft.com/office/word/2018/wordml/cex" xmlns:w16cid="http://schemas.microsoft.com/office/word/2016/wordml/cid" xmlns:w16="http://schemas.microsoft.com/office/word/2018/wordml" xmlns:w16sdtdh="http://schemas.microsoft.com/office/word/2020/wordml/sdtdatahash" xmlns:w16se="http://schemas.microsoft.com/office/word/2015/wordml/symex" xmlns:wpg="http://schemas.microsoft.com/office/word/2010/wordprocessingGroup" xmlns:wpi="http://schemas.microsoft.com/office/word/2010/wordprocessingInk" xmlns:wne="http://schemas.microsoft.com/office/word/2006/wordml" xmlns:wps="http://schemas.microsoft.com/office/word/2010/wordprocessingShape" mc:Ignorable="w14 w15 w16se w16cid w16 w16cex w16sdtdh wp14">
+<w:document xmlns:wpc="http://schemas.microsoft.com/office/word/2010/wordprocessingCanvas" xmlns:cx="http://schemas.microsoft.com/office/drawing/2014/chartex" xmlns:cx1="http://schemas.microsoft.com/office/drawing/2015/9/8/chartex" xmlns:cx2="http://schemas.microsoft.com/office/drawing/2015/10/21/chartex" xmlns:cx3="http://schemas.microsoft.com/office/drawing/2016/5/9/chartex" xmlns:cx4="http://schemas.microsoft.com/office/drawing/2016/5/10/chartex" xmlns:cx5="http://schemas.microsoft.com/office/drawing/2016/5/11/chartex" xmlns:cx6="http://schemas.microsoft.com/office/drawing/2016/5/12/chartex" xmlns:cx7="http://schemas.microsoft.com/office/drawing/2016/5/13/chartex" xmlns:cx8="http://schemas.microsoft.com/office/drawing/2016/5/14/chartex" xmlns:mc="http://schemas.openxmlformats.org/markup-compatibility/2006" xmlns:aink="http://schemas.microsoft.com/office/drawing/2016/ink" xmlns:am3d="http://schemas.microsoft.com/office/drawing/2017/model3d" xmlns:o="urn:schemas-microsoft-com:office:office" xmlns:r="http://schemas.openxmlformats.org/officeDocument/2006/relationships" xmlns:m="http://schemas.openxmlformats.org/officeDocument/2006/math" xmlns:v="urn:schemas-microsoft-com:vml" xmlns:wp14="http://schemas.microsoft.com/office/word/2010/wordprocessingDrawing" xmlns:wp="http://schemas.openxmlformats.org/drawingml/2006/wordprocessingDrawing" xmlns:w10="urn:schemas-microsoft-com:office:word" xmlns:w="http://schemas.openxmlformats.org/wordprocessingml/2006/main" xmlns:w14="http://schemas.microsoft.com/office/word/2010/wordml" xmlns:w15="http://schemas.microsoft.com/office/word/2012/wordml" xmlns:w16cid="http://schemas.microsoft.com/office/word/2016/wordml/cid" xmlns:w16se="http://schemas.microsoft.com/office/word/2015/wordml/symex" xmlns:wpg="http://schemas.microsoft.com/office/word/2010/wordprocessingGroup" xmlns:wpi="http://schemas.microsoft.com/office/word/2010/wordprocessingInk" xmlns:wne="http://schemas.microsoft.com/office/word/2006/wordml" xmlns:wps="http://schemas.microsoft.com/office/word/2010/wordprocessingShape" mc:Ignorable="w14 w15 w16se w16cid wp14">
   <w:body>
     <w:p>
       <w:pPr>
@@ -62,7 +62,7 @@
         <w:t xml:space="preserve"> learn</w:t>
       </w:r>
       <w:r>
-        <w:t xml:space="preserve"> how these parameters affect the system and understand why these decisions may have been made when implementing real- world systems.</w:t>
+        <w:t xml:space="preserve"> how these parameters affect the system and understand why these decisions may have been made when implementing real-world systems.</w:t>
       </w:r>
     </w:p>
     <w:p>
@@ -76,7 +76,15 @@
         <w:t>[Insert full award name here]. This demonstrates the importance of these</w:t>
       </w:r>
       <w:r>
-        <w:t xml:space="preserve"> visualisations to students learning. However, as of 2019 Microsoft Silverlight, the application framework used to write and run these web applications has been discontinued</w:t>
+        <w:t xml:space="preserve"> visualisations to students learning. </w:t>
+      </w:r>
+      <w:r>
+        <w:t>However, as of 2019 the technology used to run these demos is no longer supported by any modern web browser [1].</w:t>
+      </w:r>
+    </w:p>
+    <w:p>
+      <w:r>
+        <w:t>However, as of 2019 Microsoft Silverlight, the application framework used to write and run these web applications has been discontinued</w:t>
       </w:r>
       <w:r>
         <w:t>. T</w:t>
@@ -85,15 +93,30 @@
         <w:t xml:space="preserve">he software was only previous supported on Internet Explorer and </w:t>
       </w:r>
       <w:r>
-        <w:t>as of June 2022 Internet Explorer has reached its end of life meaning these visualisations are no longer able to run on modern hardware making it difficult for students to be able to access this important learning resource.</w:t>
-      </w:r>
-      <w:r>
-        <w:t xml:space="preserve"> </w:t>
-      </w:r>
-    </w:p>
-    <w:p>
-      <w:r>
-        <w:t xml:space="preserve">Because of this it is important that these visualisations can be updated to be able to be ran on modern hardware that </w:t>
+        <w:t>as of June 2022 Internet Explorer has reached its end of life meaning these visualisations are no longer able to run on modern hardware making it difficult for students to be able to access th</w:t>
+      </w:r>
+      <w:r>
+        <w:t xml:space="preserve">ese useful </w:t>
+      </w:r>
+      <w:r>
+        <w:t>learning resource</w:t>
+      </w:r>
+      <w:r>
+        <w:t>s</w:t>
+      </w:r>
+      <w:r>
+        <w:t>.</w:t>
+      </w:r>
+    </w:p>
+    <w:p>
+      <w:r>
+        <w:t xml:space="preserve">Because of this it is important that these visualisations </w:t>
+      </w:r>
+      <w:r>
+        <w:t xml:space="preserve">are </w:t>
+      </w:r>
+      <w:r>
+        <w:t xml:space="preserve">updated to be able to be ran on modern hardware that </w:t>
       </w:r>
       <w:r>
         <w:t>today’s</w:t>
@@ -130,7 +153,25 @@
     </w:p>
     <w:p>
       <w:r>
-        <w:t>When researching for this project I divided by research into two main sections. The first of these being the technology and software engineering skills that would be required to best realise the project; in order to create a deliverable that could be accessed by as many students as possible, for a long a time period as possible. The second research area focussed more on the theory behind the key stages of implementing a Baseband Communication protocol, such as the Discrete Fourier Transform and the Line Coding techniques that would be best to implement when creating a Baseband Communication Visualisation.</w:t>
+        <w:t xml:space="preserve">When researching for this project I divided by research into two main sections. The first of these </w:t>
+      </w:r>
+      <w:r>
+        <w:t>is</w:t>
+      </w:r>
+      <w:r>
+        <w:t xml:space="preserve"> the technology and software engineering skills that would be required to best realise the project</w:t>
+      </w:r>
+      <w:r>
+        <w:t>. With the goal of creating</w:t>
+      </w:r>
+      <w:r>
+        <w:t xml:space="preserve"> a deliverable that could be accessed by as many students as possible, for a long a time period as possible. The second research area focussed more on the theory behind the key stages of implementing a Baseband Communication protocol, such as the Discrete Fourier Transform and the Line Coding techniques </w:t>
+      </w:r>
+      <w:r>
+        <w:t>required for cr</w:t>
+      </w:r>
+      <w:r>
+        <w:t>eating a Baseband Communication Visualisation.</w:t>
       </w:r>
     </w:p>
     <w:p>
@@ -143,7 +184,7 @@
     </w:p>
     <w:p>
       <w:r>
-        <w:t>When designing a teaching tool, it is important that it is able to be accessible to all students regardless of what computing devices they may have available. It is important that the visualisation can be ran by students regardless of if they are on a Windows or Mac computer, or indeed if they are using a mobile phone as their primary computing device.</w:t>
+        <w:t>When designing a teaching tool, it is important that it is accessible to all students regardless of what computing devices they may have available. It is important that the visualisation can be ran by students regardless of if they are on a Windows or Mac computer, or indeed if they are using a mobile phone as their primary computing device.</w:t>
       </w:r>
       <w:r>
         <w:t xml:space="preserve"> According to a survey conducted in December 2022 by StatCounter [1] </w:t>
@@ -167,7 +208,11 @@
         <w:t>s</w:t>
       </w:r>
       <w:r>
-        <w:t>hare of 28.41%, which, according to Stat Counter has been decreasing year on year since at least 2009, where it ha</w:t>
+        <w:t xml:space="preserve">hare of 28.41%, which, according to Stat Counter has been decreasing year on year since at least 2009, where </w:t>
+      </w:r>
+      <w:r>
+        <w:lastRenderedPageBreak/>
+        <w:t>it ha</w:t>
       </w:r>
       <w:r>
         <w:t>d</w:t>
@@ -176,11 +221,7 @@
         <w:t xml:space="preserve"> a Market Share of 95.42%</w:t>
       </w:r>
       <w:r>
-        <w:t xml:space="preserve">. Looking at this data it is important that when I am developing my </w:t>
-      </w:r>
-      <w:r>
-        <w:lastRenderedPageBreak/>
-        <w:t>teaching visualisation that I should ensure that it is able to run on whatever operating system the student may be using.</w:t>
+        <w:t>. Looking at this data it is important that when I am developing my teaching visualisation that I should ensure that it is able to run on whatever operating system the student may be using.</w:t>
       </w:r>
     </w:p>
     <w:p>
@@ -231,13 +272,13 @@
         <mc:AlternateContent>
           <mc:Choice Requires="wps">
             <w:drawing>
-              <wp:anchor distT="0" distB="0" distL="114300" distR="114300" simplePos="0" relativeHeight="251660288" behindDoc="0" locked="0" layoutInCell="1" allowOverlap="1" wp14:anchorId="3C3A4817" wp14:editId="211A50D9">
+              <wp:anchor distT="0" distB="0" distL="114300" distR="114300" simplePos="0" relativeHeight="251660288" behindDoc="0" locked="0" layoutInCell="1" allowOverlap="1" wp14:anchorId="3C3A4817" wp14:editId="7F0AF819">
                 <wp:simplePos x="0" y="0"/>
                 <wp:positionH relativeFrom="margin">
-                  <wp:posOffset>1000512</wp:posOffset>
+                  <wp:posOffset>1060510</wp:posOffset>
                 </wp:positionH>
                 <wp:positionV relativeFrom="paragraph">
-                  <wp:posOffset>2266674</wp:posOffset>
+                  <wp:posOffset>2104750</wp:posOffset>
                 </wp:positionV>
                 <wp:extent cx="4498340" cy="635"/>
                 <wp:effectExtent l="0" t="0" r="0" b="0"/>
@@ -302,7 +343,7 @@
                 <v:stroke joinstyle="miter"/>
                 <v:path gradientshapeok="t" o:connecttype="rect"/>
               </v:shapetype>
-              <v:shape id="Text Box 3" o:spid="_x0000_s1026" type="#_x0000_t202" style="position:absolute;left:0;text-align:left;margin-left:78.8pt;margin-top:178.5pt;width:354.2pt;height:.05pt;z-index:251660288;visibility:visible;mso-wrap-style:square;mso-wrap-distance-left:9pt;mso-wrap-distance-top:0;mso-wrap-distance-right:9pt;mso-wrap-distance-bottom:0;mso-position-horizontal:absolute;mso-position-horizontal-relative:margin;mso-position-vertical:absolute;mso-position-vertical-relative:text;v-text-anchor:top" o:gfxdata="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" stroked="f">
+              <v:shape id="Text Box 3" o:spid="_x0000_s1026" type="#_x0000_t202" style="position:absolute;left:0;text-align:left;margin-left:83.5pt;margin-top:165.75pt;width:354.2pt;height:.05pt;z-index:251660288;visibility:visible;mso-wrap-style:square;mso-wrap-distance-left:9pt;mso-wrap-distance-top:0;mso-wrap-distance-right:9pt;mso-wrap-distance-bottom:0;mso-position-horizontal:absolute;mso-position-horizontal-relative:margin;mso-position-vertical:absolute;mso-position-vertical-relative:text;v-text-anchor:top" o:gfxdata="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" stroked="f">
                 <v:textbox style="mso-fit-shape-to-text:t" inset="0,0,0,0">
                   <w:txbxContent>
                     <w:p>
@@ -344,15 +385,21 @@
         <w:t>T</w:t>
       </w:r>
       <w:r>
-        <w:t>he Covid-19 pandemic has re- confirmed the importance of developing tools and learning resources that are not just accessible to those with access to University resources. The tools we develop should be accessible to all students regardless of their location or the technical capability of their computing hardware. Due to this,</w:t>
-      </w:r>
-      <w:r>
-        <w:t xml:space="preserve"> the most logical platform to develop these tools for are web- based environments. All of the top 7 operating systems by market share are able to access web- based resources, additionally, developing these tools to be accessed from a webpage allows these tools to be developed once and ran by students who are using a range of operating systems.</w:t>
-      </w:r>
-    </w:p>
-    <w:p>
-      <w:r>
-        <w:t>The University of York publishes a ‘Minimum PC specification for taught students’ web- page [2]</w:t>
+        <w:t>he Covid-19 pandemic has re-confirmed the importance of developing tools and learning resources that are not just accessible to those with access to University resources. The tools we develop should be accessible to all students regardless of their location or the technical capability of their computing hardware. Due to this,</w:t>
+      </w:r>
+      <w:r>
+        <w:t xml:space="preserve"> the most logical platform to develop these tools for are web-based environments. All of the top 7 operating systems by market share are able to access web-based resources, additionally, developing these tools to be accessed from a webpage allows these tools to be developed once and </w:t>
+      </w:r>
+      <w:r>
+        <w:t>run</w:t>
+      </w:r>
+      <w:r>
+        <w:t xml:space="preserve"> by students who are using a range of operating systems.</w:t>
+      </w:r>
+    </w:p>
+    <w:p>
+      <w:r>
+        <w:t>The University of York publishes a ‘Minimum PC specification for taught students’ web-page [2]</w:t>
       </w:r>
       <w:r>
         <w:t>.</w:t>
@@ -395,7 +442,7 @@
     </w:p>
     <w:p>
       <w:r>
-        <w:t>As I have chosen to develop a web- based approach to developing the visualisation I need to write it in a language which is suitable for this medium. The W</w:t>
+        <w:t>The W</w:t>
       </w:r>
       <w:r>
         <w:t xml:space="preserve">orld Wide Web </w:t>
@@ -433,13 +480,22 @@
     </w:p>
     <w:p>
       <w:r>
-        <w:t>There are various frameworks of JavaScript used for web development, such as React, which is maintained by Meta [6], Angular, which was developed by Google [7], and Vue, which is an independent community- driven project [8]</w:t>
+        <w:t>Web Development often uses a JavaScript framework</w:t>
+      </w:r>
+      <w:r>
+        <w:t xml:space="preserve"> [6]</w:t>
+      </w:r>
+      <w:r>
+        <w:t xml:space="preserve">; these are collections of code libraries and components which can be used to help provide a foundation for Web Developers to build their web-sites from. </w:t>
+      </w:r>
+      <w:r>
+        <w:t>There are various frameworks of JavaScript used for web development, such as React, which is maintained by Meta [6], Angular, which was developed by Google [7], and Vue, which is an independent community-driven project [8]</w:t>
       </w:r>
       <w:r>
         <w:t>. However, each of these frameworks add complexity and</w:t>
       </w:r>
       <w:r>
-        <w:t xml:space="preserve"> overhead to developing web- apps. Additionally, if future developers wish to maintain/ update the code- base for future cohorts of students or modify the visualisation to introduce new concepts then they would need to be well versed in these frameworks as well as JavaScript.</w:t>
+        <w:t xml:space="preserve"> overhead to developing web-apps. Additionally, if future developers wish to maintain/ update the code-base for future cohorts of students or modify the visualisation to introduce new concepts then they would need to be well versed in these frameworks as well as JavaScript.</w:t>
       </w:r>
       <w:r>
         <w:t xml:space="preserve"> </w:t>
@@ -453,35 +509,41 @@
         <w:t xml:space="preserve">, which was created to </w:t>
       </w:r>
       <w:r>
-        <w:t>was created to identify upcoming trends in the web development ecosystem in order to help developers make technological choices</w:t>
+        <w:t xml:space="preserve">was created to identify upcoming trends in the web development ecosystem in order to help developers make technological </w:t>
+      </w:r>
+      <w:r>
+        <w:lastRenderedPageBreak/>
+        <w:t>choices</w:t>
       </w:r>
       <w:r>
         <w:t xml:space="preserve"> [9]</w:t>
       </w:r>
       <w:r>
-        <w:t xml:space="preserve"> there is clear segmentation between these front- end frameworks</w:t>
+        <w:t xml:space="preserve"> there is clear segmentation between these front-end frameworks</w:t>
       </w:r>
       <w:r>
         <w:t>. A</w:t>
       </w:r>
       <w:r>
-        <w:t xml:space="preserve">lthough React has </w:t>
-      </w:r>
-      <w:r>
-        <w:t>an</w:t>
+        <w:t>lthough React</w:t>
+      </w:r>
+      <w:r>
+        <w:t xml:space="preserve"> is used</w:t>
       </w:r>
       <w:r>
         <w:t xml:space="preserve"> </w:t>
       </w:r>
       <w:r>
-        <w:lastRenderedPageBreak/>
+        <w:t xml:space="preserve">by </w:t>
+      </w:r>
+      <w:r>
         <w:t xml:space="preserve">81.8% </w:t>
       </w:r>
       <w:r>
-        <w:t>usage</w:t>
-      </w:r>
-      <w:r>
-        <w:t xml:space="preserve"> [10]</w:t>
+        <w:t xml:space="preserve">of respondents </w:t>
+      </w:r>
+      <w:r>
+        <w:t>[10]</w:t>
       </w:r>
       <w:r>
         <w:t>,</w:t>
@@ -493,318 +555,16 @@
         <w:t>when we consider the interest of JavaScript developers React drops to 47.2%</w:t>
       </w:r>
       <w:r>
-        <w:t xml:space="preserve">, which may mean that many developers would be less interested in maintaining and updating the </w:t>
-      </w:r>
-      <w:r>
-        <w:rPr>
-          <w:noProof/>
-        </w:rPr>
-        <w:drawing>
-          <wp:anchor distT="0" distB="0" distL="114300" distR="114300" simplePos="0" relativeHeight="251664384" behindDoc="0" locked="0" layoutInCell="1" allowOverlap="1" wp14:anchorId="771CD32C" wp14:editId="1A70C4B6">
-            <wp:simplePos x="0" y="0"/>
-            <wp:positionH relativeFrom="column">
-              <wp:posOffset>290195</wp:posOffset>
-            </wp:positionH>
-            <wp:positionV relativeFrom="paragraph">
-              <wp:posOffset>676910</wp:posOffset>
-            </wp:positionV>
-            <wp:extent cx="5641340" cy="2035810"/>
-            <wp:effectExtent l="0" t="0" r="0" b="0"/>
-            <wp:wrapTopAndBottom/>
-            <wp:docPr id="5" name="Picture 5" descr="\\userfs\bcm515\w2k\Downloads\JS-modified.png"/>
-            <wp:cNvGraphicFramePr>
-              <a:graphicFrameLocks xmlns:a="http://schemas.openxmlformats.org/drawingml/2006/main" noChangeAspect="1"/>
-            </wp:cNvGraphicFramePr>
-            <a:graphic xmlns:a="http://schemas.openxmlformats.org/drawingml/2006/main">
-              <a:graphicData uri="http://schemas.openxmlformats.org/drawingml/2006/picture">
-                <pic:pic xmlns:pic="http://schemas.openxmlformats.org/drawingml/2006/picture">
-                  <pic:nvPicPr>
-                    <pic:cNvPr id="0" name="Picture 1" descr="\\userfs\bcm515\w2k\Downloads\JS-modified.png"/>
-                    <pic:cNvPicPr>
-                      <a:picLocks noChangeAspect="1" noChangeArrowheads="1"/>
-                    </pic:cNvPicPr>
-                  </pic:nvPicPr>
-                  <pic:blipFill>
-                    <a:blip r:embed="rId7" cstate="print">
-                      <a:clrChange>
-                        <a:clrFrom>
-                          <a:srgbClr val="D8DCDA"/>
-                        </a:clrFrom>
-                        <a:clrTo>
-                          <a:srgbClr val="D8DCDA">
-                            <a:alpha val="0"/>
-                          </a:srgbClr>
-                        </a:clrTo>
-                      </a:clrChange>
-                      <a:extLst>
-                        <a:ext uri="{28A0092B-C50C-407E-A947-70E740481C1C}">
-                          <a14:useLocalDpi xmlns:a14="http://schemas.microsoft.com/office/drawing/2010/main" val="0"/>
-                        </a:ext>
-                      </a:extLst>
-                    </a:blip>
-                    <a:srcRect/>
-                    <a:stretch>
-                      <a:fillRect/>
-                    </a:stretch>
-                  </pic:blipFill>
-                  <pic:spPr bwMode="auto">
-                    <a:xfrm>
-                      <a:off x="0" y="0"/>
-                      <a:ext cx="5641340" cy="2035810"/>
-                    </a:xfrm>
-                    <a:prstGeom prst="rect">
-                      <a:avLst/>
-                    </a:prstGeom>
-                    <a:noFill/>
-                    <a:ln>
-                      <a:noFill/>
-                    </a:ln>
-                  </pic:spPr>
-                </pic:pic>
-              </a:graphicData>
-            </a:graphic>
-            <wp14:sizeRelH relativeFrom="page">
-              <wp14:pctWidth>0</wp14:pctWidth>
-            </wp14:sizeRelH>
-            <wp14:sizeRelV relativeFrom="page">
-              <wp14:pctHeight>0</wp14:pctHeight>
-            </wp14:sizeRelV>
-          </wp:anchor>
-        </w:drawing>
-      </w:r>
-      <w:r>
-        <w:t>visualisation if I were to use this Framework.</w:t>
-      </w:r>
-    </w:p>
-    <w:p>
-      <w:pPr>
-        <w:keepNext/>
-      </w:pPr>
-    </w:p>
-    <w:p>
-      <w:pPr>
-        <w:pStyle w:val="Caption"/>
-      </w:pPr>
-      <w:r>
-        <w:rPr>
-          <w:noProof/>
-        </w:rPr>
-        <w:drawing>
-          <wp:anchor distT="0" distB="0" distL="114300" distR="114300" simplePos="0" relativeHeight="251661312" behindDoc="0" locked="0" layoutInCell="1" allowOverlap="1" wp14:anchorId="1DC9399A" wp14:editId="14B51C86">
-            <wp:simplePos x="0" y="0"/>
-            <wp:positionH relativeFrom="margin">
-              <wp:posOffset>168275</wp:posOffset>
-            </wp:positionH>
-            <wp:positionV relativeFrom="paragraph">
-              <wp:posOffset>422910</wp:posOffset>
-            </wp:positionV>
-            <wp:extent cx="5770880" cy="2070100"/>
-            <wp:effectExtent l="0" t="0" r="1270" b="0"/>
-            <wp:wrapTopAndBottom/>
-            <wp:docPr id="6" name="Picture 6" descr="\\userfs\bcm515\w2k\Downloads\JsInterest-modified.PNG"/>
-            <wp:cNvGraphicFramePr>
-              <a:graphicFrameLocks xmlns:a="http://schemas.openxmlformats.org/drawingml/2006/main" noChangeAspect="1"/>
-            </wp:cNvGraphicFramePr>
-            <a:graphic xmlns:a="http://schemas.openxmlformats.org/drawingml/2006/main">
-              <a:graphicData uri="http://schemas.openxmlformats.org/drawingml/2006/picture">
-                <pic:pic xmlns:pic="http://schemas.openxmlformats.org/drawingml/2006/picture">
-                  <pic:nvPicPr>
-                    <pic:cNvPr id="0" name="Picture 2" descr="\\userfs\bcm515\w2k\Downloads\JsInterest-modified.PNG"/>
-                    <pic:cNvPicPr>
-                      <a:picLocks noChangeAspect="1" noChangeArrowheads="1"/>
-                    </pic:cNvPicPr>
-                  </pic:nvPicPr>
-                  <pic:blipFill>
-                    <a:blip r:embed="rId8" cstate="print">
-                      <a:clrChange>
-                        <a:clrFrom>
-                          <a:srgbClr val="D8DCDA"/>
-                        </a:clrFrom>
-                        <a:clrTo>
-                          <a:srgbClr val="D8DCDA">
-                            <a:alpha val="0"/>
-                          </a:srgbClr>
-                        </a:clrTo>
-                      </a:clrChange>
-                      <a:extLst>
-                        <a:ext uri="{28A0092B-C50C-407E-A947-70E740481C1C}">
-                          <a14:useLocalDpi xmlns:a14="http://schemas.microsoft.com/office/drawing/2010/main" val="0"/>
-                        </a:ext>
-                      </a:extLst>
-                    </a:blip>
-                    <a:srcRect/>
-                    <a:stretch>
-                      <a:fillRect/>
-                    </a:stretch>
-                  </pic:blipFill>
-                  <pic:spPr bwMode="auto">
-                    <a:xfrm>
-                      <a:off x="0" y="0"/>
-                      <a:ext cx="5770880" cy="2070100"/>
-                    </a:xfrm>
-                    <a:prstGeom prst="rect">
-                      <a:avLst/>
-                    </a:prstGeom>
-                    <a:noFill/>
-                    <a:ln>
-                      <a:noFill/>
-                    </a:ln>
-                  </pic:spPr>
-                </pic:pic>
-              </a:graphicData>
-            </a:graphic>
-            <wp14:sizeRelH relativeFrom="page">
-              <wp14:pctWidth>0</wp14:pctWidth>
-            </wp14:sizeRelH>
-            <wp14:sizeRelV relativeFrom="page">
-              <wp14:pctHeight>0</wp14:pctHeight>
-            </wp14:sizeRelV>
-          </wp:anchor>
-        </w:drawing>
-      </w:r>
-      <w:r>
-        <w:rPr>
-          <w:noProof/>
-        </w:rPr>
-        <mc:AlternateContent>
-          <mc:Choice Requires="wps">
-            <w:drawing>
-              <wp:anchor distT="0" distB="0" distL="114300" distR="114300" simplePos="0" relativeHeight="251663360" behindDoc="0" locked="0" layoutInCell="1" allowOverlap="1" wp14:anchorId="6D20BAF0" wp14:editId="1EAF86E7">
-                <wp:simplePos x="0" y="0"/>
-                <wp:positionH relativeFrom="margin">
-                  <wp:align>right</wp:align>
-                </wp:positionH>
-                <wp:positionV relativeFrom="paragraph">
-                  <wp:posOffset>2410874</wp:posOffset>
-                </wp:positionV>
-                <wp:extent cx="6114415" cy="635"/>
-                <wp:effectExtent l="0" t="0" r="635" b="0"/>
-                <wp:wrapTopAndBottom/>
-                <wp:docPr id="7" name="Text Box 7"/>
-                <wp:cNvGraphicFramePr/>
-                <a:graphic xmlns:a="http://schemas.openxmlformats.org/drawingml/2006/main">
-                  <a:graphicData uri="http://schemas.microsoft.com/office/word/2010/wordprocessingShape">
-                    <wps:wsp>
-                      <wps:cNvSpPr txBox="1"/>
-                      <wps:spPr>
-                        <a:xfrm>
-                          <a:off x="0" y="0"/>
-                          <a:ext cx="6114415" cy="635"/>
-                        </a:xfrm>
-                        <a:prstGeom prst="rect">
-                          <a:avLst/>
-                        </a:prstGeom>
-                        <a:solidFill>
-                          <a:prstClr val="white"/>
-                        </a:solidFill>
-                        <a:ln>
-                          <a:noFill/>
-                        </a:ln>
-                      </wps:spPr>
-                      <wps:txbx>
-                        <w:txbxContent>
-                          <w:p>
-                            <w:pPr>
-                              <w:pStyle w:val="Caption"/>
-                              <w:rPr>
-                                <w:noProof/>
-                              </w:rPr>
-                            </w:pPr>
-                            <w:r>
-                              <w:t>Figure 3 - State of JavaScript 2022 Front- End Frameworks Interest Over Time</w:t>
-                            </w:r>
-                            <w:r>
-                              <w:br/>
-                              <w:t xml:space="preserve">(Taken from: </w:t>
-                            </w:r>
-                            <w:r>
-                              <w:t>https://2022.stateofjs.com/en-US/libraries/front-end-frameworks/</w:t>
-                            </w:r>
-                            <w:r>
-                              <w:t>)</w:t>
-                            </w:r>
-                          </w:p>
-                        </w:txbxContent>
-                      </wps:txbx>
-                      <wps:bodyPr rot="0" spcFirstLastPara="0" vertOverflow="overflow" horzOverflow="overflow" vert="horz" wrap="square" lIns="0" tIns="0" rIns="0" bIns="0" numCol="1" spcCol="0" rtlCol="0" fromWordArt="0" anchor="t" anchorCtr="0" forceAA="0" compatLnSpc="1">
-                        <a:prstTxWarp prst="textNoShape">
-                          <a:avLst/>
-                        </a:prstTxWarp>
-                        <a:spAutoFit/>
-                      </wps:bodyPr>
-                    </wps:wsp>
-                  </a:graphicData>
-                </a:graphic>
-              </wp:anchor>
-            </w:drawing>
-          </mc:Choice>
-          <mc:Fallback>
-            <w:pict>
-              <v:shape w14:anchorId="6D20BAF0" id="Text Box 7" o:spid="_x0000_s1027" type="#_x0000_t202" style="position:absolute;left:0;text-align:left;margin-left:430.25pt;margin-top:189.85pt;width:481.45pt;height:.05pt;z-index:251663360;visibility:visible;mso-wrap-style:square;mso-wrap-distance-left:9pt;mso-wrap-distance-top:0;mso-wrap-distance-right:9pt;mso-wrap-distance-bottom:0;mso-position-horizontal:right;mso-position-horizontal-relative:margin;mso-position-vertical:absolute;mso-position-vertical-relative:text;v-text-anchor:top" o:gfxdata="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" stroked="f">
-                <v:textbox style="mso-fit-shape-to-text:t" inset="0,0,0,0">
-                  <w:txbxContent>
-                    <w:p>
-                      <w:pPr>
-                        <w:pStyle w:val="Caption"/>
-                        <w:rPr>
-                          <w:noProof/>
-                        </w:rPr>
-                      </w:pPr>
-                      <w:r>
-                        <w:t>Figure 3 - State of JavaScript 2022 Front- End Frameworks Interest Over Time</w:t>
-                      </w:r>
-                      <w:r>
-                        <w:br/>
-                        <w:t xml:space="preserve">(Taken from: </w:t>
-                      </w:r>
-                      <w:r>
-                        <w:t>https://2022.stateofjs.com/en-US/libraries/front-end-frameworks/</w:t>
-                      </w:r>
-                      <w:r>
-                        <w:t>)</w:t>
-                      </w:r>
-                    </w:p>
-                  </w:txbxContent>
-                </v:textbox>
-                <w10:wrap type="topAndBottom" anchorx="margin"/>
-              </v:shape>
-            </w:pict>
-          </mc:Fallback>
-        </mc:AlternateContent>
-      </w:r>
-      <w:r>
-        <w:t>Figure 2 - State of JavaScript</w:t>
-      </w:r>
-      <w:r>
-        <w:t xml:space="preserve"> 2022 Front- End Frameworks Usage </w:t>
-      </w:r>
-      <w:r>
-        <w:t>O</w:t>
-      </w:r>
-      <w:r>
-        <w:t>ver Time</w:t>
+        <w:t>, which may mean that many developers would be less interested in maintaining and updating the visualisation if I were to use this Framework.</w:t>
+      </w:r>
+    </w:p>
+    <w:p>
+      <w:r>
+        <w:t>Because of this I chose to develop the visualisation with vanilla JavaScript, to ensure that the code can be read and maintained by as many future developers as possible.</w:t>
       </w:r>
       <w:r>
         <w:t xml:space="preserve"> </w:t>
       </w:r>
-      <w:r>
-        <w:br/>
-        <w:t xml:space="preserve">(Taken from: </w:t>
-      </w:r>
-      <w:r>
-        <w:t>https://2022.stateofjs.com/en-US/libraries/front-end-frameworks/</w:t>
-      </w:r>
-      <w:r>
-        <w:t>)</w:t>
-      </w:r>
-    </w:p>
-    <w:p>
-      <w:r>
-        <w:t>Because of this I chose to develop the visualisation with vanilla JavaScript, to ensure that the code can be read and maintained by as many future developers as possible.</w:t>
-      </w:r>
-      <w:r>
-        <w:t xml:space="preserve"> </w:t>
-      </w:r>
     </w:p>
     <w:p>
       <w:r>
@@ -844,17 +604,13 @@
         <w:t xml:space="preserve">There are </w:t>
       </w:r>
       <w:r>
-        <w:t>three</w:t>
-      </w:r>
-      <w:r>
-        <w:t xml:space="preserve"> main development environments which fit the first requirement, those being WebStorm [12], which is made by JetBrains and is a</w:t>
-      </w:r>
-      <w:r>
-        <w:t xml:space="preserve">n Integrated Development Environment build </w:t>
-      </w:r>
-      <w:r>
-        <w:lastRenderedPageBreak/>
-        <w:t>for JavaScript</w:t>
+        <w:t xml:space="preserve">many </w:t>
+      </w:r>
+      <w:r>
+        <w:t>development environments which fit the first requirement, those being WebStorm [12], which is made by JetBrains and is a</w:t>
+      </w:r>
+      <w:r>
+        <w:t>n Integrated Development Environment build for JavaScript</w:t>
       </w:r>
       <w:r>
         <w:t xml:space="preserve">. </w:t>
@@ -863,7 +619,15 @@
         <w:t>Brackets [</w:t>
       </w:r>
       <w:r>
-        <w:t>13] which is a Web Development Environment build by Adobe</w:t>
+        <w:t>13] w</w:t>
+      </w:r>
+    </w:p>
+    <w:p>
+      <w:r>
+        <w:t>W</w:t>
+      </w:r>
+      <w:r>
+        <w:t>hich is a Web Development Environment build by Adobe</w:t>
       </w:r>
       <w:r>
         <w:t xml:space="preserve">. </w:t>
@@ -968,19 +732,26 @@
     </w:p>
     <w:p>
       <w:r>
+        <w:lastRenderedPageBreak/>
         <w:t xml:space="preserve">I am planning to use the Fast Fourier Transform in my </w:t>
       </w:r>
       <w:r>
         <w:t xml:space="preserve">visualisation </w:t>
       </w:r>
       <w:r>
-        <w:t xml:space="preserve">to convert a function between the time and frequency domains. This is a very computationally intensive operation, given the large number of sample points needed to reach the </w:t>
-      </w:r>
-      <w:r>
-        <w:t xml:space="preserve">Nyquist </w:t>
-      </w:r>
-      <w:r>
-        <w:t xml:space="preserve">frequency of the data that a user could generate.  These operations could utilise the performance advantages of </w:t>
+        <w:t xml:space="preserve">to convert a function between the time and frequency domains. This is a very computationally intensive operation, given the large number of sample points needed to </w:t>
+      </w:r>
+      <w:r>
+        <w:t xml:space="preserve">capture the higher frequencies </w:t>
+      </w:r>
+      <w:r>
+        <w:t>of the data generate</w:t>
+      </w:r>
+      <w:r>
+        <w:t>d</w:t>
+      </w:r>
+      <w:r>
+        <w:t xml:space="preserve">.  These operations could utilise the performance advantages of </w:t>
       </w:r>
       <w:r>
         <w:rPr>
@@ -1046,11 +817,7 @@
         <w:t xml:space="preserve">Due to these factors this narrowed down by my choice of language to either C, C++, or Rust. The final factor I considered was support from the language community for WebAssembly. If I wanted to ensure that the project could be maintained by other developers in the future, the language needed to have strong tools for </w:t>
       </w:r>
       <w:r>
-        <w:t xml:space="preserve">interacting with the webpage’s Document Object Model as well as having tools </w:t>
-      </w:r>
-      <w:r>
-        <w:lastRenderedPageBreak/>
-        <w:t>for translating rust code into WebAssembly code. Rust is the clear choice in this regard as despite being the most desired and frequently used language for WebAssembly, according to the 2022 State of WebAssembly Survey [17].</w:t>
+        <w:t>interacting with the webpage’s Document Object Model as well as having tools for translating rust code into WebAssembly code. Rust is the clear choice in this regard as despite being the most desired and frequently used language for WebAssembly, according to the 2022 State of WebAssembly Survey [17].</w:t>
       </w:r>
       <w:r>
         <w:t xml:space="preserve"> It has a large number of Open-Source tools for building WebAssembly Code [18], as well as tools for Interacting with JavaScript and the DOM</w:t>
@@ -1083,7 +850,7 @@
         <w:pStyle w:val="Heading3"/>
       </w:pPr>
       <w:r>
-        <w:t>Which Line Coding Techniques</w:t>
+        <w:t>Line Coding Techniques</w:t>
       </w:r>
     </w:p>
     <w:p>
@@ -1112,13 +879,19 @@
     <w:p>
       <w:pPr>
         <w:pStyle w:val="ListParagraph"/>
-      </w:pPr>
-      <w:r>
-        <w:t>Where a binary zero is represented by zero volts and a binary one is represented by a high voltage.</w:t>
-      </w:r>
-      <w:r>
-        <w:br/>
-        <w:t>This is the simplest form of coding and can be understood by any student of this level.</w:t>
+        <w:numPr>
+          <w:ilvl w:val="0"/>
+          <w:numId w:val="13"/>
+        </w:numPr>
+      </w:pPr>
+      <w:r>
+        <w:t>Non-return-to-zero mark</w:t>
+      </w:r>
+      <w:r>
+        <w:t>. T</w:t>
+      </w:r>
+      <w:r>
+        <w:t>his introduces the concept that data may not just represented by a single voltage level but may be represented with a bit transition.</w:t>
       </w:r>
     </w:p>
     <w:p>
@@ -1130,19 +903,13 @@
         </w:numPr>
       </w:pPr>
       <w:r>
-        <w:t>Non-return-to-zero mark</w:t>
-      </w:r>
-    </w:p>
-    <w:p>
-      <w:pPr>
-        <w:pStyle w:val="ListParagraph"/>
-      </w:pPr>
-      <w:r>
-        <w:t>Where a binary zero is represented by maintaining the current voltage level and a binary one is represented by a transition from the current voltage level to either a high voltage or zero voltage.</w:t>
-      </w:r>
-      <w:r>
-        <w:br/>
-        <w:t>This introduces the concept that data may not just represented by a single voltage level but may be represented with a bit transition.</w:t>
+        <w:t>Return to zero</w:t>
+      </w:r>
+      <w:r>
+        <w:t xml:space="preserve">. </w:t>
+      </w:r>
+      <w:r>
+        <w:t>This introduces the concept of return to zero coding to the students, showing that the data does not need to remain at a single level for the entire time period.</w:t>
       </w:r>
     </w:p>
     <w:p>
@@ -1154,26 +921,29 @@
         </w:numPr>
       </w:pPr>
       <w:r>
-        <w:t>Return to zero</w:t>
-      </w:r>
-    </w:p>
-    <w:p>
-      <w:pPr>
-        <w:pStyle w:val="ListParagraph"/>
-      </w:pPr>
-      <w:r>
-        <w:t>Where a binary zero is represented by zero volts for the entire bit period and a binary one is represented by half the bit period being high voltage before returning to zero volts for the remainder of the bit period.</w:t>
-      </w:r>
-    </w:p>
-    <w:p>
-      <w:pPr>
-        <w:pStyle w:val="ListParagraph"/>
-      </w:pPr>
-      <w:r>
-        <w:t>This introduces the concept of return to zero coding to the students, showing that the data does not need to remain at a single level</w:t>
-      </w:r>
-      <w:r>
-        <w:t xml:space="preserve"> for the entire time period.</w:t>
+        <w:t>Biphase-L</w:t>
+      </w:r>
+      <w:r>
+        <w:t xml:space="preserve">. </w:t>
+      </w:r>
+      <w:r>
+        <w:t xml:space="preserve">Commonly referred to as Manchester Coding, I intend on implementing the line coding technique defined by IEEE 802.3[20], which is implemented in their wired Ethernet standards. This technique is commonly used as regardless of which symbol is generated there </w:t>
+      </w:r>
+      <w:r>
+        <w:lastRenderedPageBreak/>
+        <w:t>is always a bit transition, this means the signal is self-clocking.</w:t>
+      </w:r>
+      <w:r>
+        <w:t xml:space="preserve"> </w:t>
+      </w:r>
+      <w:r>
+        <w:t xml:space="preserve">This introduces a useful coding scheme in the real world and can also </w:t>
+      </w:r>
+      <w:r>
+        <w:t xml:space="preserve">teach </w:t>
+      </w:r>
+      <w:r>
+        <w:t>the importance of a signal being self-clocking.</w:t>
       </w:r>
     </w:p>
     <w:p>
@@ -1185,57 +955,11 @@
         </w:numPr>
       </w:pPr>
       <w:r>
-        <w:t>Biphase-L</w:t>
-      </w:r>
-    </w:p>
-    <w:p>
-      <w:pPr>
-        <w:pStyle w:val="ListParagraph"/>
-      </w:pPr>
-      <w:r>
-        <w:t>Commonly referred to as Manchester Coding, I intend on implementing the line coding technique defined by IEEE 802.3[20], which is implemented in their wired Ethernet standards. This technique is commonly used as regardless of which symbol is generated there is always a bit transition, this means the signal is self- clocking.</w:t>
-      </w:r>
-    </w:p>
-    <w:p>
-      <w:pPr>
-        <w:pStyle w:val="ListParagraph"/>
-      </w:pPr>
-      <w:r>
-        <w:t>A binary one is represented by the first half of the bit period being zero volts and the subsequent half of the bit period represented by a high voltage. A binary zero is the inverse, with the first half of the bit period represented by a high voltage and the second half of the bit period represented by zero volts.</w:t>
-      </w:r>
-    </w:p>
-    <w:p>
-      <w:pPr>
-        <w:pStyle w:val="ListParagraph"/>
-      </w:pPr>
-      <w:r>
-        <w:t>This introduces a very useful coding scheme in the real world and can also be used as a to express the importance of a signal being self- clocking.</w:t>
-      </w:r>
-    </w:p>
-    <w:p>
-      <w:pPr>
-        <w:pStyle w:val="ListParagraph"/>
-        <w:numPr>
-          <w:ilvl w:val="0"/>
-          <w:numId w:val="13"/>
-        </w:numPr>
-      </w:pPr>
-      <w:r>
         <w:t>Bipolar, Duobinary signal [21]</w:t>
       </w:r>
-    </w:p>
-    <w:p>
-      <w:pPr>
-        <w:pStyle w:val="ListParagraph"/>
-      </w:pPr>
-      <w:r>
-        <w:t>Where a binary zero is represented by zero volts for the entire bit period and a binary one forces a transition to either a high voltage for half a bit period or a negative voltage for half a bit period, before returning to zero. Whether the voltage goes high or negative for the first half of the bit period alternates each time a binary one is encountered.</w:t>
-      </w:r>
-    </w:p>
-    <w:p>
-      <w:pPr>
-        <w:pStyle w:val="ListParagraph"/>
-      </w:pPr>
+      <w:r>
+        <w:t xml:space="preserve">. </w:t>
+      </w:r>
       <w:r>
         <w:t>This concept can introduce the advantages of a line coding signal having little or no DC-component to the students.</w:t>
       </w:r>
@@ -1245,7 +969,6 @@
         <w:pStyle w:val="Heading1"/>
       </w:pPr>
       <w:r>
-        <w:lastRenderedPageBreak/>
         <w:t>Description of requirements</w:t>
       </w:r>
     </w:p>
@@ -1306,15 +1029,6 @@
       <w:r>
         <w:t xml:space="preserve">he first of which is a binary signal generator able to generate a large, random, sample of data to be coded and transformed. This data must be able to clearly displayed to the user so they are able to follow the process of the data as it passes through the baseband visualiser. </w:t>
       </w:r>
-      <w:r>
-        <w:t xml:space="preserve">The user should be able to click on the signal in order to invert an individual bit. Doing this will allow the user to understand how each bit affects the final signal and how </w:t>
-      </w:r>
-      <w:r>
-        <w:t>one-bit</w:t>
-      </w:r>
-      <w:r>
-        <w:t xml:space="preserve"> alteration could have large effects on the final output signal.</w:t>
-      </w:r>
     </w:p>
     <w:p>
       <w:pPr>
@@ -1377,19 +1091,16 @@
         <w:t xml:space="preserve"> signal through a Discrete Fourier Transform (DFT) algorithm</w:t>
       </w:r>
       <w:r>
-        <w:t>. T</w:t>
-      </w:r>
-      <w:r>
-        <w:t xml:space="preserve">his </w:t>
-      </w:r>
-      <w:r>
-        <w:t>algorithm must be implemented in both JavaScript and WebAssembly and the user should be given the option to select which method to use. There should be an output of the time taken to compute the algorithm</w:t>
-      </w:r>
-      <w:r>
-        <w:t>; this is to allow the user to visually understand how much more or less efficiently the data can be processed with these differing approaches.</w:t>
-      </w:r>
-      <w:r>
-        <w:t xml:space="preserve"> </w:t>
+        <w:t xml:space="preserve">. </w:t>
+      </w:r>
+      <w:r>
+        <w:t xml:space="preserve">This is in order to </w:t>
+      </w:r>
+      <w:r>
+        <w:t xml:space="preserve">represent the signal the signal as a function of its frequency content </w:t>
+      </w:r>
+      <w:r>
+        <w:t>in order for the higher frequencies to be filtered out.</w:t>
       </w:r>
     </w:p>
     <w:p>
@@ -1397,12 +1108,12 @@
         <w:pStyle w:val="Heading3"/>
       </w:pPr>
       <w:r>
-        <w:t>Low- pass filter</w:t>
-      </w:r>
-    </w:p>
-    <w:p>
-      <w:r>
-        <w:t>A low- pass filter must be applied to the Frequency domain signal returned from the DFT algorithm. This is essential in order to cut off the extremely high frequencies that would be generated when trying to load a cable with a signal that changes instantaneously from zero volts to a higher voltage. These extremely high frequencies could cause undesirable coupling and crosstalk with other nearby cables so it is important that these frequencies are filtered out before transmission.</w:t>
+        <w:t>Low-pass filter</w:t>
+      </w:r>
+    </w:p>
+    <w:p>
+      <w:r>
+        <w:t>A low-pass filter must be applied to the Frequency domain signal returned from the DFT algorithm. This is essential in order to cut off the extremely high frequencies that would be generated when trying to load a cable with a signal that changes instantaneously from zero volts to a higher voltage. These extremely high frequencies could cause undesirable coupling and crosstalk with other nearby cables so it is important that these frequencies are filtered out before transmission.</w:t>
       </w:r>
     </w:p>
     <w:p>
@@ -1430,7 +1141,7 @@
         <w:t xml:space="preserve"> to transform the </w:t>
       </w:r>
       <w:r>
-        <w:t>filtered DFT signal back into the time domain, this is important as it allows the student to see the impact that the low- pass filter has had on the original signal and allows them to understand how the signal will be loaded onto the cable for transmission.</w:t>
+        <w:t>filtered DFT signal back into the time domain, this is important as it allows the student to see the impact that the low-pass filter has had on the original signal and allows them to understand how the signal will be loaded onto the cable for transmission.</w:t>
       </w:r>
     </w:p>
     <w:p>
@@ -1469,7 +1180,28 @@
         <w:t>eye diagram</w:t>
       </w:r>
       <w:r>
-        <w:t xml:space="preserve"> overlaying the filtered signal for a binary one and a binary zero. This would allow the student to be able to visually compare different line coding schemes by visually understanding where the receiver would need to sample the signal to receive the correct interpretation of the signals value</w:t>
+        <w:t xml:space="preserve"> overlaying the filtered signal for</w:t>
+      </w:r>
+      <w:r>
+        <w:t xml:space="preserve"> all possible sequences of</w:t>
+      </w:r>
+      <w:r>
+        <w:t xml:space="preserve"> binary </w:t>
+      </w:r>
+      <w:r>
+        <w:t>ones</w:t>
+      </w:r>
+      <w:r>
+        <w:t xml:space="preserve"> </w:t>
+      </w:r>
+      <w:r>
+        <w:t xml:space="preserve">and </w:t>
+      </w:r>
+      <w:r>
+        <w:t>zeros</w:t>
+      </w:r>
+      <w:r>
+        <w:t>. This would allow the student to be able to visually compare different line coding schemes by visually understanding where the receiver would need to sample the signal to receive the correct interpretation of the signals value</w:t>
       </w:r>
       <w:r>
         <w:t xml:space="preserve">. For example, in the </w:t>
@@ -1521,7 +1253,7 @@
                     <pic:cNvPicPr/>
                   </pic:nvPicPr>
                   <pic:blipFill>
-                    <a:blip r:embed="rId9"/>
+                    <a:blip r:embed="rId7"/>
                     <a:stretch>
                       <a:fillRect/>
                     </a:stretch>
@@ -1585,7 +1317,12 @@
         <w:t>I would like to be able to allow the user to add variable amounts of gaussian noise to the original signal</w:t>
       </w:r>
       <w:r>
-        <w:t>. T</w:t>
+        <w:t>.</w:t>
+      </w:r>
+      <w:bookmarkStart w:id="0" w:name="_GoBack"/>
+      <w:bookmarkEnd w:id="0"/>
+      <w:r>
+        <w:t xml:space="preserve"> T</w:t>
       </w:r>
       <w:r>
         <w:t>his would allow the student to be</w:t>
@@ -1618,7 +1355,10 @@
         <w:t>diagram is an important tool when designing a communication protocol</w:t>
       </w:r>
       <w:r>
-        <w:t>; A</w:t>
+        <w:t xml:space="preserve">; </w:t>
+      </w:r>
+      <w:r>
+        <w:t>a</w:t>
       </w:r>
       <w:r>
         <w:t xml:space="preserve">s if there </w:t>
@@ -1902,7 +1642,7 @@
         <w:t xml:space="preserve">. This technique ensures that there will always be enough bit transitions </w:t>
       </w:r>
       <w:r>
-        <w:t>to produce a self- clocking system regardless of the input bits. Due to this 4B5B encoding is used in the USB Power Delivery specification [</w:t>
+        <w:t>to produce a self-clocking system regardless of the input bits. Due to this 4B5B encoding is used in the USB Power Delivery specification [</w:t>
       </w:r>
       <w:r>
         <w:t>2</w:t>
@@ -1919,30 +1659,12 @@
         <w:pStyle w:val="Heading3"/>
       </w:pPr>
       <w:r>
-        <w:t>Implement the Inverse Fourier Transform via WebAssembly</w:t>
-      </w:r>
-    </w:p>
-    <w:p>
-      <w:r>
-        <w:t xml:space="preserve">Finally, if time permits I would like to implement the </w:t>
-      </w:r>
-      <w:r>
-        <w:t xml:space="preserve">Inverse Fourier Transform </w:t>
-      </w:r>
-      <w:r>
-        <w:t xml:space="preserve">algorithm in </w:t>
-      </w:r>
-      <w:r>
-        <w:t>WebAssembly</w:t>
-      </w:r>
-      <w:r>
-        <w:t xml:space="preserve">, in addition to the implementation via </w:t>
-      </w:r>
-      <w:r>
-        <w:t>JavaScript</w:t>
-      </w:r>
-      <w:r>
-        <w:t>. By doing this, I would be able to provide an additional datapoint when evaluating whether WebAssembly is an appropriate tool for implementing algorithms that process large sets of data for web- based teaching visualisations.</w:t>
+        <w:t>Inverting Bits</w:t>
+      </w:r>
+    </w:p>
+    <w:p>
+      <w:r>
+        <w:t>The user should be able to click on the signal in order to invert an individual bit. Doing this will allow the user to understand how each bit affects the final signal and how one-bit alteration could have large effects on the final output signal.</w:t>
       </w:r>
     </w:p>
     <w:p>
@@ -2031,7 +1753,7 @@
                     </pic:cNvPicPr>
                   </pic:nvPicPr>
                   <pic:blipFill>
-                    <a:blip r:embed="rId10" cstate="print">
+                    <a:blip r:embed="rId8" cstate="print">
                       <a:extLst>
                         <a:ext uri="{28A0092B-C50C-407E-A947-70E740481C1C}">
                           <a14:useLocalDpi xmlns:a14="http://schemas.microsoft.com/office/drawing/2010/main" val="0"/>
@@ -2379,6 +2101,31 @@
     </w:p>
     <w:p/>
     <w:p>
+      <w:r>
+        <w:t xml:space="preserve">[1] Microsoft </w:t>
+      </w:r>
+      <w:r>
+        <w:rPr>
+          <w:i/>
+        </w:rPr>
+        <w:t xml:space="preserve">Silverlight End of Support </w:t>
+      </w:r>
+      <w:r>
+        <w:t xml:space="preserve">support.microsoft.com [Online]. Available: </w:t>
+      </w:r>
+      <w:hyperlink r:id="rId9" w:history="1">
+        <w:r>
+          <w:rPr>
+            <w:rStyle w:val="Hyperlink"/>
+          </w:rPr>
+          <w:t>https://support.microsoft.com/en-us/windows/silverlight-end-of-support-0a3be3c7-bead-e203-2dfd-74f0a64f1788</w:t>
+        </w:r>
+      </w:hyperlink>
+      <w:r>
+        <w:t xml:space="preserve"> [Accessed 25 January 2023]</w:t>
+      </w:r>
+    </w:p>
+    <w:p>
       <w:pPr>
         <w:rPr>
           <w:iCs/>
@@ -2387,11 +2134,19 @@
       <w:r>
         <w:t xml:space="preserve">[1] </w:t>
       </w:r>
+      <w:proofErr w:type="spellStart"/>
       <w:r>
         <w:rPr>
           <w:iCs/>
         </w:rPr>
-        <w:t xml:space="preserve">StatCounter </w:t>
+        <w:t>StatCounter</w:t>
+      </w:r>
+      <w:proofErr w:type="spellEnd"/>
+      <w:r>
+        <w:rPr>
+          <w:iCs/>
+        </w:rPr>
+        <w:t xml:space="preserve"> </w:t>
       </w:r>
       <w:r>
         <w:rPr>
@@ -2405,7 +2160,7 @@
         </w:rPr>
         <w:t xml:space="preserve">sstatcounter.com [Online]. Available: </w:t>
       </w:r>
-      <w:hyperlink r:id="rId11" w:history="1">
+      <w:hyperlink r:id="rId10" w:history="1">
         <w:r>
           <w:rPr>
             <w:rStyle w:val="Hyperlink"/>
@@ -2446,7 +2201,7 @@
       <w:r>
         <w:t xml:space="preserve">[Online]. Available: </w:t>
       </w:r>
-      <w:hyperlink r:id="rId12" w:history="1">
+      <w:hyperlink r:id="rId11" w:history="1">
         <w:r>
           <w:rPr>
             <w:rStyle w:val="Hyperlink"/>
@@ -2474,7 +2229,7 @@
       <w:r>
         <w:t xml:space="preserve">[Online]. Available: </w:t>
       </w:r>
-      <w:hyperlink r:id="rId13" w:history="1">
+      <w:hyperlink r:id="rId12" w:history="1">
         <w:r>
           <w:rPr>
             <w:rStyle w:val="Hyperlink"/>
@@ -2517,7 +2272,7 @@
       <w:r>
         <w:t xml:space="preserve">[Online]. Available: </w:t>
       </w:r>
-      <w:hyperlink r:id="rId14" w:history="1">
+      <w:hyperlink r:id="rId13" w:history="1">
         <w:r>
           <w:rPr>
             <w:rStyle w:val="Hyperlink"/>
@@ -2548,7 +2303,7 @@
       <w:r>
         <w:t xml:space="preserve"> developer.mozilla.org [Online]. Available: </w:t>
       </w:r>
-      <w:hyperlink r:id="rId15" w:history="1">
+      <w:hyperlink r:id="rId14" w:history="1">
         <w:r>
           <w:rPr>
             <w:rStyle w:val="Hyperlink"/>
@@ -2564,6 +2319,48 @@
       </w:r>
       <w:r>
         <w:t xml:space="preserve"> January 2023]</w:t>
+      </w:r>
+    </w:p>
+    <w:p>
+      <w:r>
+        <w:t xml:space="preserve">[6] Trio </w:t>
+      </w:r>
+      <w:r>
+        <w:rPr>
+          <w:i/>
+        </w:rPr>
+        <w:t>“</w:t>
+      </w:r>
+      <w:r>
+        <w:rPr>
+          <w:i/>
+        </w:rPr>
+        <w:t>JavaScript Frameworks: What Are They and How Do They Work?</w:t>
+      </w:r>
+      <w:r>
+        <w:rPr>
+          <w:i/>
+        </w:rPr>
+        <w:t xml:space="preserve">” </w:t>
+      </w:r>
+      <w:proofErr w:type="spellStart"/>
+      <w:r>
+        <w:t>trio.dev</w:t>
+      </w:r>
+      <w:proofErr w:type="spellEnd"/>
+      <w:r>
+        <w:t xml:space="preserve"> [Online]. Available: </w:t>
+      </w:r>
+      <w:hyperlink r:id="rId15" w:history="1">
+        <w:r>
+          <w:rPr>
+            <w:rStyle w:val="Hyperlink"/>
+          </w:rPr>
+          <w:t>https://www.trio.dev/blog/javascript-framework</w:t>
+        </w:r>
+      </w:hyperlink>
+      <w:r>
+        <w:t xml:space="preserve"> [Accessed 25 January 2023]</w:t>
       </w:r>
     </w:p>
     <w:p>
@@ -2673,6 +2470,7 @@
     </w:p>
     <w:p>
       <w:r>
+        <w:lastRenderedPageBreak/>
         <w:t xml:space="preserve">[9] State of JS </w:t>
       </w:r>
       <w:r>
@@ -2769,7 +2567,6 @@
     </w:p>
     <w:p>
       <w:r>
-        <w:lastRenderedPageBreak/>
         <w:t xml:space="preserve">[12] JetBrains </w:t>
       </w:r>
       <w:r>
@@ -3199,7 +2996,7 @@
 </file>
 
 <file path=word/numbering.xml><?xml version="1.0" encoding="utf-8"?>
-<w:numbering xmlns:wpc="http://schemas.microsoft.com/office/word/2010/wordprocessingCanvas" xmlns:cx="http://schemas.microsoft.com/office/drawing/2014/chartex" xmlns:cx1="http://schemas.microsoft.com/office/drawing/2015/9/8/chartex" xmlns:cx2="http://schemas.microsoft.com/office/drawing/2015/10/21/chartex" xmlns:cx3="http://schemas.microsoft.com/office/drawing/2016/5/9/chartex" xmlns:cx4="http://schemas.microsoft.com/office/drawing/2016/5/10/chartex" xmlns:cx5="http://schemas.microsoft.com/office/drawing/2016/5/11/chartex" xmlns:cx6="http://schemas.microsoft.com/office/drawing/2016/5/12/chartex" xmlns:cx7="http://schemas.microsoft.com/office/drawing/2016/5/13/chartex" xmlns:cx8="http://schemas.microsoft.com/office/drawing/2016/5/14/chartex" xmlns:mc="http://schemas.openxmlformats.org/markup-compatibility/2006" xmlns:aink="http://schemas.microsoft.com/office/drawing/2016/ink" xmlns:am3d="http://schemas.microsoft.com/office/drawing/2017/model3d" xmlns:o="urn:schemas-microsoft-com:office:office" xmlns:oel="http://schemas.microsoft.com/office/2019/extlst" xmlns:r="http://schemas.openxmlformats.org/officeDocument/2006/relationships" xmlns:m="http://schemas.openxmlformats.org/officeDocument/2006/math" xmlns:v="urn:schemas-microsoft-com:vml" xmlns:wp14="http://schemas.microsoft.com/office/word/2010/wordprocessingDrawing" xmlns:wp="http://schemas.openxmlformats.org/drawingml/2006/wordprocessingDrawing" xmlns:w10="urn:schemas-microsoft-com:office:word" xmlns:w="http://schemas.openxmlformats.org/wordprocessingml/2006/main" xmlns:w14="http://schemas.microsoft.com/office/word/2010/wordml" xmlns:w15="http://schemas.microsoft.com/office/word/2012/wordml" xmlns:w16cex="http://schemas.microsoft.com/office/word/2018/wordml/cex" xmlns:w16cid="http://schemas.microsoft.com/office/word/2016/wordml/cid" xmlns:w16="http://schemas.microsoft.com/office/word/2018/wordml" xmlns:w16sdtdh="http://schemas.microsoft.com/office/word/2020/wordml/sdtdatahash" xmlns:w16se="http://schemas.microsoft.com/office/word/2015/wordml/symex" xmlns:wpg="http://schemas.microsoft.com/office/word/2010/wordprocessingGroup" xmlns:wpi="http://schemas.microsoft.com/office/word/2010/wordprocessingInk" xmlns:wne="http://schemas.microsoft.com/office/word/2006/wordml" xmlns:wps="http://schemas.microsoft.com/office/word/2010/wordprocessingShape" mc:Ignorable="w14 w15 w16se w16cid w16 w16cex w16sdtdh wp14">
+<w:numbering xmlns:wpc="http://schemas.microsoft.com/office/word/2010/wordprocessingCanvas" xmlns:cx="http://schemas.microsoft.com/office/drawing/2014/chartex" xmlns:cx1="http://schemas.microsoft.com/office/drawing/2015/9/8/chartex" xmlns:cx2="http://schemas.microsoft.com/office/drawing/2015/10/21/chartex" xmlns:cx3="http://schemas.microsoft.com/office/drawing/2016/5/9/chartex" xmlns:cx4="http://schemas.microsoft.com/office/drawing/2016/5/10/chartex" xmlns:cx5="http://schemas.microsoft.com/office/drawing/2016/5/11/chartex" xmlns:cx6="http://schemas.microsoft.com/office/drawing/2016/5/12/chartex" xmlns:cx7="http://schemas.microsoft.com/office/drawing/2016/5/13/chartex" xmlns:cx8="http://schemas.microsoft.com/office/drawing/2016/5/14/chartex" xmlns:mc="http://schemas.openxmlformats.org/markup-compatibility/2006" xmlns:aink="http://schemas.microsoft.com/office/drawing/2016/ink" xmlns:am3d="http://schemas.microsoft.com/office/drawing/2017/model3d" xmlns:o="urn:schemas-microsoft-com:office:office" xmlns:r="http://schemas.openxmlformats.org/officeDocument/2006/relationships" xmlns:m="http://schemas.openxmlformats.org/officeDocument/2006/math" xmlns:v="urn:schemas-microsoft-com:vml" xmlns:wp14="http://schemas.microsoft.com/office/word/2010/wordprocessingDrawing" xmlns:wp="http://schemas.openxmlformats.org/drawingml/2006/wordprocessingDrawing" xmlns:w10="urn:schemas-microsoft-com:office:word" xmlns:w="http://schemas.openxmlformats.org/wordprocessingml/2006/main" xmlns:w14="http://schemas.microsoft.com/office/word/2010/wordml" xmlns:w15="http://schemas.microsoft.com/office/word/2012/wordml" xmlns:w16cid="http://schemas.microsoft.com/office/word/2016/wordml/cid" xmlns:w16se="http://schemas.microsoft.com/office/word/2015/wordml/symex" xmlns:wpg="http://schemas.microsoft.com/office/word/2010/wordprocessingGroup" xmlns:wpi="http://schemas.microsoft.com/office/word/2010/wordprocessingInk" xmlns:wne="http://schemas.microsoft.com/office/word/2006/wordml" xmlns:wps="http://schemas.microsoft.com/office/word/2010/wordprocessingShape" mc:Ignorable="w14 w15 w16se w16cid wp14">
   <w:abstractNum w:abstractNumId="0" w15:restartNumberingAfterBreak="0">
     <w:nsid w:val="35456267"/>
     <w:multiLevelType w:val="hybridMultilevel"/>
@@ -3778,50 +3575,50 @@
       </w:pPr>
     </w:lvl>
   </w:abstractNum>
-  <w:num w:numId="1" w16cid:durableId="1211722611">
+  <w:num w:numId="1">
     <w:abstractNumId w:val="4"/>
   </w:num>
-  <w:num w:numId="2" w16cid:durableId="1064335906">
+  <w:num w:numId="2">
     <w:abstractNumId w:val="1"/>
   </w:num>
-  <w:num w:numId="3" w16cid:durableId="1751150454">
+  <w:num w:numId="3">
     <w:abstractNumId w:val="1"/>
   </w:num>
-  <w:num w:numId="4" w16cid:durableId="984818011">
+  <w:num w:numId="4">
     <w:abstractNumId w:val="1"/>
   </w:num>
-  <w:num w:numId="5" w16cid:durableId="969675125">
+  <w:num w:numId="5">
     <w:abstractNumId w:val="1"/>
   </w:num>
-  <w:num w:numId="6" w16cid:durableId="966550794">
+  <w:num w:numId="6">
     <w:abstractNumId w:val="1"/>
   </w:num>
-  <w:num w:numId="7" w16cid:durableId="1663045817">
+  <w:num w:numId="7">
     <w:abstractNumId w:val="1"/>
   </w:num>
-  <w:num w:numId="8" w16cid:durableId="1886527327">
+  <w:num w:numId="8">
     <w:abstractNumId w:val="1"/>
   </w:num>
-  <w:num w:numId="9" w16cid:durableId="518394914">
+  <w:num w:numId="9">
     <w:abstractNumId w:val="1"/>
   </w:num>
-  <w:num w:numId="10" w16cid:durableId="907618699">
+  <w:num w:numId="10">
     <w:abstractNumId w:val="1"/>
   </w:num>
-  <w:num w:numId="11" w16cid:durableId="614095414">
+  <w:num w:numId="11">
     <w:abstractNumId w:val="2"/>
   </w:num>
-  <w:num w:numId="12" w16cid:durableId="787091337">
+  <w:num w:numId="12">
     <w:abstractNumId w:val="3"/>
   </w:num>
-  <w:num w:numId="13" w16cid:durableId="727806872">
+  <w:num w:numId="13">
     <w:abstractNumId w:val="0"/>
   </w:num>
 </w:numbering>
 </file>
 
 <file path=word/styles.xml><?xml version="1.0" encoding="utf-8"?>
-<w:styles xmlns:mc="http://schemas.openxmlformats.org/markup-compatibility/2006" xmlns:r="http://schemas.openxmlformats.org/officeDocument/2006/relationships" xmlns:w="http://schemas.openxmlformats.org/wordprocessingml/2006/main" xmlns:w14="http://schemas.microsoft.com/office/word/2010/wordml" xmlns:w15="http://schemas.microsoft.com/office/word/2012/wordml" xmlns:w16cex="http://schemas.microsoft.com/office/word/2018/wordml/cex" xmlns:w16cid="http://schemas.microsoft.com/office/word/2016/wordml/cid" xmlns:w16="http://schemas.microsoft.com/office/word/2018/wordml" xmlns:w16sdtdh="http://schemas.microsoft.com/office/word/2020/wordml/sdtdatahash" xmlns:w16se="http://schemas.microsoft.com/office/word/2015/wordml/symex" mc:Ignorable="w14 w15 w16se w16cid w16 w16cex w16sdtdh">
+<w:styles xmlns:mc="http://schemas.openxmlformats.org/markup-compatibility/2006" xmlns:r="http://schemas.openxmlformats.org/officeDocument/2006/relationships" xmlns:w="http://schemas.openxmlformats.org/wordprocessingml/2006/main" xmlns:w14="http://schemas.microsoft.com/office/word/2010/wordml" xmlns:w15="http://schemas.microsoft.com/office/word/2012/wordml" xmlns:w16cid="http://schemas.microsoft.com/office/word/2016/wordml/cid" xmlns:w16se="http://schemas.microsoft.com/office/word/2015/wordml/symex" mc:Ignorable="w14 w15 w16se w16cid">
   <w:docDefaults>
     <w:rPrDefault>
       <w:rPr>
@@ -3837,7 +3634,7 @@
       </w:pPr>
     </w:pPrDefault>
   </w:docDefaults>
-  <w:latentStyles w:defLockedState="0" w:defUIPriority="99" w:defSemiHidden="0" w:defUnhideWhenUsed="0" w:defQFormat="0" w:count="376">
+  <w:latentStyles w:defLockedState="0" w:defUIPriority="99" w:defSemiHidden="0" w:defUnhideWhenUsed="0" w:defQFormat="0" w:count="375">
     <w:lsdException w:name="Normal" w:uiPriority="0" w:qFormat="1"/>
     <w:lsdException w:name="heading 1" w:uiPriority="0" w:qFormat="1"/>
     <w:lsdException w:name="heading 2" w:semiHidden="1" w:uiPriority="0" w:unhideWhenUsed="1" w:qFormat="1"/>
@@ -4213,7 +4010,6 @@
     <w:lsdException w:name="Smart Hyperlink" w:semiHidden="1" w:unhideWhenUsed="1"/>
     <w:lsdException w:name="Hashtag" w:semiHidden="1" w:unhideWhenUsed="1"/>
     <w:lsdException w:name="Unresolved Mention" w:semiHidden="1" w:unhideWhenUsed="1"/>
-    <w:lsdException w:name="Smart Link" w:semiHidden="1" w:unhideWhenUsed="1"/>
   </w:latentStyles>
   <w:style w:type="paragraph" w:default="1" w:styleId="Normal">
     <w:name w:val="Normal"/>
@@ -5664,7 +5460,7 @@
 <file path=word/charts/chart1.xml><?xml version="1.0" encoding="utf-8"?>
 <c:chartSpace xmlns:c="http://schemas.openxmlformats.org/drawingml/2006/chart" xmlns:a="http://schemas.openxmlformats.org/drawingml/2006/main" xmlns:r="http://schemas.openxmlformats.org/officeDocument/2006/relationships" xmlns:c16r2="http://schemas.microsoft.com/office/drawing/2015/06/chart">
   <c:date1904 val="0"/>
-  <c:lang val="en-GB"/>
+  <c:lang val="en-US"/>
   <c:roundedCorners val="0"/>
   <mc:AlternateContent xmlns:mc="http://schemas.openxmlformats.org/markup-compatibility/2006">
     <mc:Choice xmlns:c14="http://schemas.microsoft.com/office/drawing/2007/8/2/chart" Requires="c14">
@@ -7072,7 +6868,7 @@
 </file>
 
 <file path=customXml/itemProps1.xml><?xml version="1.0" encoding="utf-8"?>
-<ds:datastoreItem xmlns:ds="http://schemas.openxmlformats.org/officeDocument/2006/customXml" ds:itemID="{912A0109-2434-462B-919A-526BA475024F}">
+<ds:datastoreItem xmlns:ds="http://schemas.openxmlformats.org/officeDocument/2006/customXml" ds:itemID="{FB80000B-4D82-460D-A43B-BD0DF441B825}">
   <ds:schemaRefs>
     <ds:schemaRef ds:uri="http://schemas.openxmlformats.org/officeDocument/2006/bibliography"/>
   </ds:schemaRefs>

</xml_diff>